<commit_message>
Exploratory plots and analyses
</commit_message>
<xml_diff>
--- a/Manuscript/Telomere_parentage_v1.docx
+++ b/Manuscript/Telomere_parentage_v1.docx
@@ -12,14 +12,14 @@
     </w:p>
     <w:p>
       <w:r>
-        <w:t xml:space="preserve">Have a look at the relationship between maternal and offspring telomere length. It looks like there's no relationship between chick TL and maternal TL, but a positive relationship between fledgling and maternal TL. I found this same result with a much reduced sample size (around 30) - so this is very encouraging in terms of the telomere measurements. I've tried calculating maternal TL as the minimum (i.e. from when the mother is oldest), the maximum (youngest) and the mean. All three show the same thing, but we get the strongest effect if we look at the maximum telomere length from the Mum. (NB - the propoer way to do this is to get the mother's age when telomeres were measured - I will do this, but it'll take a bit more work).</w:t>
+        <w:t xml:space="preserve">Have a look at the relationship between Parental and offspring telomere length.</w:t>
       </w:r>
     </w:p>
     <w:p>
       <w:r>
         <w:drawing>
           <wp:inline>
-            <wp:extent cx="2768600" cy="5537200"/>
+            <wp:extent cx="4610100" cy="7391400"/>
             <wp:effectExtent b="0" l="0" r="0" t="0"/>
             <wp:docPr descr="" id="1" name="Picture"/>
             <a:graphic>
@@ -40,7 +40,7 @@
                   <pic:spPr bwMode="auto">
                     <a:xfrm>
                       <a:off x="0" y="0"/>
-                      <a:ext cx="2768600" cy="5537200"/>
+                      <a:ext cx="4610100" cy="7391400"/>
                     </a:xfrm>
                     <a:prstGeom prst="rect">
                       <a:avLst/>
@@ -61,12 +61,7 @@
     </w:p>
     <w:p>
       <w:r>
-        <w:t xml:space="preserve">PAGEBREAK</w:t>
-      </w:r>
-    </w:p>
-    <w:p>
-      <w:r>
-        <w:t xml:space="preserve">Run some models - We get no effect of mother's TL on chick TL</w:t>
+        <w:t xml:space="preserve">Run some models - In the first table, the same factors as before predict offspring telomere length, but so does maternal telomere length. In the second table nothing is significant. This could be collinearity, or it could be crappy sample size. Need to check.</w:t>
       </w:r>
     </w:p>
     <w:p>
@@ -77,170 +72,61 @@
         <w:rPr>
           <w:rStyle w:val="VerbatimChar"/>
         </w:rPr>
-        <w:t xml:space="preserve">## </w:t>
-      </w:r>
-      <w:r>
-        <w:br w:type="textWrapping"/>
-      </w:r>
-      <w:r>
-        <w:rPr>
-          <w:rStyle w:val="VerbatimChar"/>
-        </w:rPr>
-        <w:t xml:space="preserve">## Call:</w:t>
-      </w:r>
-      <w:r>
-        <w:br w:type="textWrapping"/>
-      </w:r>
-      <w:r>
-        <w:rPr>
-          <w:rStyle w:val="VerbatimChar"/>
-        </w:rPr>
-        <w:t xml:space="preserve">## lm(formula = TL ~ mumTL, data = chicks)</w:t>
-      </w:r>
-      <w:r>
-        <w:br w:type="textWrapping"/>
-      </w:r>
-      <w:r>
-        <w:rPr>
-          <w:rStyle w:val="VerbatimChar"/>
-        </w:rPr>
-        <w:t xml:space="preserve">## </w:t>
-      </w:r>
-      <w:r>
-        <w:br w:type="textWrapping"/>
-      </w:r>
-      <w:r>
-        <w:rPr>
-          <w:rStyle w:val="VerbatimChar"/>
-        </w:rPr>
-        <w:t xml:space="preserve">## Residuals:</w:t>
-      </w:r>
-      <w:r>
-        <w:br w:type="textWrapping"/>
-      </w:r>
-      <w:r>
-        <w:rPr>
-          <w:rStyle w:val="VerbatimChar"/>
-        </w:rPr>
-        <w:t xml:space="preserve">##    Min     1Q Median     3Q    Max </w:t>
-      </w:r>
-      <w:r>
-        <w:br w:type="textWrapping"/>
-      </w:r>
-      <w:r>
-        <w:rPr>
-          <w:rStyle w:val="VerbatimChar"/>
-        </w:rPr>
-        <w:t xml:space="preserve">##  -4841  -1733   -265   1613   6502 </w:t>
-      </w:r>
-      <w:r>
-        <w:br w:type="textWrapping"/>
-      </w:r>
-      <w:r>
-        <w:rPr>
-          <w:rStyle w:val="VerbatimChar"/>
-        </w:rPr>
-        <w:t xml:space="preserve">## </w:t>
-      </w:r>
-      <w:r>
-        <w:br w:type="textWrapping"/>
-      </w:r>
-      <w:r>
-        <w:rPr>
-          <w:rStyle w:val="VerbatimChar"/>
-        </w:rPr>
-        <w:t xml:space="preserve">## Coefficients:</w:t>
-      </w:r>
-      <w:r>
-        <w:br w:type="textWrapping"/>
-      </w:r>
-      <w:r>
-        <w:rPr>
-          <w:rStyle w:val="VerbatimChar"/>
-        </w:rPr>
-        <w:t xml:space="preserve">##               Estimate Std. Error t value Pr(&gt;|t|)    </w:t>
-      </w:r>
-      <w:r>
-        <w:br w:type="textWrapping"/>
-      </w:r>
-      <w:r>
-        <w:rPr>
-          <w:rStyle w:val="VerbatimChar"/>
-        </w:rPr>
-        <w:t xml:space="preserve">## (Intercept)  6.667e+03  6.313e+02  10.560   &lt;2e-16 ***</w:t>
-      </w:r>
-      <w:r>
-        <w:br w:type="textWrapping"/>
-      </w:r>
-      <w:r>
-        <w:rPr>
-          <w:rStyle w:val="VerbatimChar"/>
-        </w:rPr>
-        <w:t xml:space="preserve">## mumTL       -3.776e-03  1.007e-01  -0.038     0.97    </w:t>
-      </w:r>
-      <w:r>
-        <w:br w:type="textWrapping"/>
-      </w:r>
-      <w:r>
-        <w:rPr>
-          <w:rStyle w:val="VerbatimChar"/>
-        </w:rPr>
-        <w:t xml:space="preserve">## ---</w:t>
-      </w:r>
-      <w:r>
-        <w:br w:type="textWrapping"/>
-      </w:r>
-      <w:r>
-        <w:rPr>
-          <w:rStyle w:val="VerbatimChar"/>
-        </w:rPr>
-        <w:t xml:space="preserve">## Signif. codes:  0 '***' 0.001 '**' 0.01 '*' 0.05 '.' 0.1 ' ' 1</w:t>
-      </w:r>
-      <w:r>
-        <w:br w:type="textWrapping"/>
-      </w:r>
-      <w:r>
-        <w:rPr>
-          <w:rStyle w:val="VerbatimChar"/>
-        </w:rPr>
-        <w:t xml:space="preserve">## </w:t>
-      </w:r>
-      <w:r>
-        <w:br w:type="textWrapping"/>
-      </w:r>
-      <w:r>
-        <w:rPr>
-          <w:rStyle w:val="VerbatimChar"/>
-        </w:rPr>
-        <w:t xml:space="preserve">## Residual standard error: 2403 on 121 degrees of freedom</w:t>
-      </w:r>
-      <w:r>
-        <w:br w:type="textWrapping"/>
-      </w:r>
-      <w:r>
-        <w:rPr>
-          <w:rStyle w:val="VerbatimChar"/>
-        </w:rPr>
-        <w:t xml:space="preserve">## Multiple R-squared:  1.163e-05,  Adjusted R-squared:  -0.008253 </w:t>
-      </w:r>
-      <w:r>
-        <w:br w:type="textWrapping"/>
-      </w:r>
-      <w:r>
-        <w:rPr>
-          <w:rStyle w:val="VerbatimChar"/>
-        </w:rPr>
-        <w:t xml:space="preserve">## F-statistic: 0.001407 on 1 and 121 DF,  p-value: 0.9701</w:t>
-      </w:r>
-    </w:p>
-    <w:p>
-      <w:r>
-        <w:t xml:space="preserve">PAGEBREAK</w:t>
-      </w:r>
-    </w:p>
-    <w:p>
-      <w:r>
-        <w:t xml:space="preserve">But we get a significant relationship between fledgling and mother's telomere length.This suggests to me that there is an environmental link between maternal and offspring quality. THings to explore include mothers lay year, mothers age etc. etc. Also need to add the paternity data, but this is pretty limited at present.</w:t>
+        <w:t xml:space="preserve">##                  Estimate   Std. Error    t value     Pr(&gt;|t|)</w:t>
+      </w:r>
+      <w:r>
+        <w:br w:type="textWrapping"/>
+      </w:r>
+      <w:r>
+        <w:rPr>
+          <w:rStyle w:val="VerbatimChar"/>
+        </w:rPr>
+        <w:t xml:space="preserve">## (Intercept)  4929.7020776 688.67586422  7.1582327 1.483669e-11</w:t>
+      </w:r>
+      <w:r>
+        <w:br w:type="textWrapping"/>
+      </w:r>
+      <w:r>
+        <w:rPr>
+          <w:rStyle w:val="VerbatimChar"/>
+        </w:rPr>
+        <w:t xml:space="preserve">## mumTL           0.1405035   0.06877165  2.0430448 4.234664e-02</w:t>
+      </w:r>
+      <w:r>
+        <w:br w:type="textWrapping"/>
+      </w:r>
+      <w:r>
+        <w:rPr>
+          <w:rStyle w:val="VerbatimChar"/>
+        </w:rPr>
+        <w:t xml:space="preserve">## mumage         84.7749241  75.74934309  1.1191506 2.644049e-01</w:t>
+      </w:r>
+      <w:r>
+        <w:br w:type="textWrapping"/>
+      </w:r>
+      <w:r>
+        <w:rPr>
+          <w:rStyle w:val="VerbatimChar"/>
+        </w:rPr>
+        <w:t xml:space="preserve">## AgeclassFL  -1907.4758242 495.47226993 -3.8498135 1.585875e-04</w:t>
+      </w:r>
+      <w:r>
+        <w:br w:type="textWrapping"/>
+      </w:r>
+      <w:r>
+        <w:rPr>
+          <w:rStyle w:val="VerbatimChar"/>
+        </w:rPr>
+        <w:t xml:space="preserve">## AgeclassSA  -1210.1275622 472.35986766 -2.5618763 1.113956e-02</w:t>
+      </w:r>
+      <w:r>
+        <w:br w:type="textWrapping"/>
+      </w:r>
+      <w:r>
+        <w:rPr>
+          <w:rStyle w:val="VerbatimChar"/>
+        </w:rPr>
+        <w:t xml:space="preserve">## SexMales      246.2369683 391.13623598  0.6295427 5.297052e-01</w:t>
       </w:r>
     </w:p>
     <w:p>
@@ -251,6 +137,170 @@
         <w:rPr>
           <w:rStyle w:val="VerbatimChar"/>
         </w:rPr>
+        <w:t xml:space="preserve">##                  Estimate   Std. Error     t value     Pr(&gt;|t|)</w:t>
+      </w:r>
+      <w:r>
+        <w:br w:type="textWrapping"/>
+      </w:r>
+      <w:r>
+        <w:rPr>
+          <w:rStyle w:val="VerbatimChar"/>
+        </w:rPr>
+        <w:t xml:space="preserve">## (Intercept)  5.586485e+03 1113.4487892  5.01728096 1.819954e-06</w:t>
+      </w:r>
+      <w:r>
+        <w:br w:type="textWrapping"/>
+      </w:r>
+      <w:r>
+        <w:rPr>
+          <w:rStyle w:val="VerbatimChar"/>
+        </w:rPr>
+        <w:t xml:space="preserve">## dadTL        4.793121e-02    0.1078812  0.44429627 6.576220e-01</w:t>
+      </w:r>
+      <w:r>
+        <w:br w:type="textWrapping"/>
+      </w:r>
+      <w:r>
+        <w:rPr>
+          <w:rStyle w:val="VerbatimChar"/>
+        </w:rPr>
+        <w:t xml:space="preserve">## dadage       7.797608e+01   97.7075398  0.79805590 4.264015e-01</w:t>
+      </w:r>
+      <w:r>
+        <w:br w:type="textWrapping"/>
+      </w:r>
+      <w:r>
+        <w:rPr>
+          <w:rStyle w:val="VerbatimChar"/>
+        </w:rPr>
+        <w:t xml:space="preserve">## AgeclassFL  -1.449924e+03  694.5626405 -2.08753485 3.893820e-02</w:t>
+      </w:r>
+      <w:r>
+        <w:br w:type="textWrapping"/>
+      </w:r>
+      <w:r>
+        <w:rPr>
+          <w:rStyle w:val="VerbatimChar"/>
+        </w:rPr>
+        <w:t xml:space="preserve">## AgeclassSA  -1.291956e+03  658.3718066 -1.96235080 5.201696e-02</w:t>
+      </w:r>
+      <w:r>
+        <w:br w:type="textWrapping"/>
+      </w:r>
+      <w:r>
+        <w:rPr>
+          <w:rStyle w:val="VerbatimChar"/>
+        </w:rPr>
+        <w:t xml:space="preserve">## SexMales    -4.525993e+01  551.0398385 -0.08213549 9.346747e-01</w:t>
+      </w:r>
+    </w:p>
+    <w:p>
+      <w:r>
+        <w:t xml:space="preserve">Second, telomere length in both male and female parents is negatively related to the proportion of male offspring. So, mums and dads with longer telomeres have more female chicks.</w:t>
+      </w:r>
+    </w:p>
+    <w:p>
+      <w:r>
+        <w:drawing>
+          <wp:inline>
+            <wp:extent cx="4610100" cy="7391400"/>
+            <wp:effectExtent b="0" l="0" r="0" t="0"/>
+            <wp:docPr descr="" id="1" name="Picture"/>
+            <a:graphic>
+              <a:graphicData uri="http://schemas.openxmlformats.org/drawingml/2006/picture">
+                <pic:pic>
+                  <pic:nvPicPr>
+                    <pic:cNvPr descr="../Figures/Figure%203-1.png" id="0" name="Picture"/>
+                    <pic:cNvPicPr>
+                      <a:picLocks noChangeArrowheads="1" noChangeAspect="1"/>
+                    </pic:cNvPicPr>
+                  </pic:nvPicPr>
+                  <pic:blipFill>
+                    <a:blip r:embed="rId22"/>
+                    <a:stretch>
+                      <a:fillRect/>
+                    </a:stretch>
+                  </pic:blipFill>
+                  <pic:spPr bwMode="auto">
+                    <a:xfrm>
+                      <a:off x="0" y="0"/>
+                      <a:ext cx="4610100" cy="7391400"/>
+                    </a:xfrm>
+                    <a:prstGeom prst="rect">
+                      <a:avLst/>
+                    </a:prstGeom>
+                    <a:noFill/>
+                    <a:ln w="9525">
+                      <a:noFill/>
+                      <a:headEnd/>
+                      <a:tailEnd/>
+                    </a:ln>
+                  </pic:spPr>
+                </pic:pic>
+              </a:graphicData>
+            </a:graphic>
+          </wp:inline>
+        </w:drawing>
+      </w:r>
+    </w:p>
+    <w:p>
+      <w:r>
+        <w:t xml:space="preserve">Run some models - we get significant effects for paternal age, paternal TL, and maternal TL, but not maternal age</w:t>
+      </w:r>
+    </w:p>
+    <w:p>
+      <w:pPr>
+        <w:pStyle w:val="SourceCode"/>
+      </w:pPr>
+      <w:r>
+        <w:rPr>
+          <w:rStyle w:val="VerbatimChar"/>
+        </w:rPr>
+        <w:t xml:space="preserve">## Generalized linear mixed model fit by maximum likelihood (Laplace</w:t>
+      </w:r>
+      <w:r>
+        <w:br w:type="textWrapping"/>
+      </w:r>
+      <w:r>
+        <w:rPr>
+          <w:rStyle w:val="VerbatimChar"/>
+        </w:rPr>
+        <w:t xml:space="preserve">##   Approximation) [glmerMod]</w:t>
+      </w:r>
+      <w:r>
+        <w:br w:type="textWrapping"/>
+      </w:r>
+      <w:r>
+        <w:rPr>
+          <w:rStyle w:val="VerbatimChar"/>
+        </w:rPr>
+        <w:t xml:space="preserve">##  Family: binomial  ( logit )</w:t>
+      </w:r>
+      <w:r>
+        <w:br w:type="textWrapping"/>
+      </w:r>
+      <w:r>
+        <w:rPr>
+          <w:rStyle w:val="VerbatimChar"/>
+        </w:rPr>
+        <w:t xml:space="preserve">## Formula: SexBin ~ Ageclass + mumTL + mumage + (mother | TerritoryID)</w:t>
+      </w:r>
+      <w:r>
+        <w:br w:type="textWrapping"/>
+      </w:r>
+      <w:r>
+        <w:rPr>
+          <w:rStyle w:val="VerbatimChar"/>
+        </w:rPr>
+        <w:t xml:space="preserve">##    Data: juv</w:t>
+      </w:r>
+      <w:r>
+        <w:br w:type="textWrapping"/>
+      </w:r>
+      <w:r>
+        <w:rPr>
+          <w:rStyle w:val="VerbatimChar"/>
+        </w:rPr>
         <w:t xml:space="preserve">## </w:t>
       </w:r>
       <w:r>
@@ -260,16 +310,16 @@
         <w:rPr>
           <w:rStyle w:val="VerbatimChar"/>
         </w:rPr>
-        <w:t xml:space="preserve">## Call:</w:t>
-      </w:r>
-      <w:r>
-        <w:br w:type="textWrapping"/>
-      </w:r>
-      <w:r>
-        <w:rPr>
-          <w:rStyle w:val="VerbatimChar"/>
-        </w:rPr>
-        <w:t xml:space="preserve">## lm(formula = TL ~ mumTL, data = fl)</w:t>
+        <w:t xml:space="preserve">##      AIC      BIC   logLik deviance df.resid </w:t>
+      </w:r>
+      <w:r>
+        <w:br w:type="textWrapping"/>
+      </w:r>
+      <w:r>
+        <w:rPr>
+          <w:rStyle w:val="VerbatimChar"/>
+        </w:rPr>
+        <w:t xml:space="preserve">##    273.3    300.0   -128.6    257.3      200 </w:t>
       </w:r>
       <w:r>
         <w:br w:type="textWrapping"/>
@@ -287,7 +337,7 @@
         <w:rPr>
           <w:rStyle w:val="VerbatimChar"/>
         </w:rPr>
-        <w:t xml:space="preserve">## Residuals:</w:t>
+        <w:t xml:space="preserve">## Scaled residuals: </w:t>
       </w:r>
       <w:r>
         <w:br w:type="textWrapping"/>
@@ -305,7 +355,7 @@
         <w:rPr>
           <w:rStyle w:val="VerbatimChar"/>
         </w:rPr>
-        <w:t xml:space="preserve">## -3429.5 -1445.7   -94.3  1018.9  5606.9 </w:t>
+        <w:t xml:space="preserve">## -1.8415 -0.6933 -0.3103  0.6525  2.2656 </w:t>
       </w:r>
       <w:r>
         <w:br w:type="textWrapping"/>
@@ -323,34 +373,115 @@
         <w:rPr>
           <w:rStyle w:val="VerbatimChar"/>
         </w:rPr>
-        <w:t xml:space="preserve">## Coefficients:</w:t>
-      </w:r>
-      <w:r>
-        <w:br w:type="textWrapping"/>
-      </w:r>
-      <w:r>
-        <w:rPr>
-          <w:rStyle w:val="VerbatimChar"/>
-        </w:rPr>
-        <w:t xml:space="preserve">##              Estimate Std. Error t value Pr(&gt;|t|)    </w:t>
-      </w:r>
-      <w:r>
-        <w:br w:type="textWrapping"/>
-      </w:r>
-      <w:r>
-        <w:rPr>
-          <w:rStyle w:val="VerbatimChar"/>
-        </w:rPr>
-        <w:t xml:space="preserve">## (Intercept) 3.853e+03  4.672e+02   8.246 1.39e-13 ***</w:t>
-      </w:r>
-      <w:r>
-        <w:br w:type="textWrapping"/>
-      </w:r>
-      <w:r>
-        <w:rPr>
-          <w:rStyle w:val="VerbatimChar"/>
-        </w:rPr>
-        <w:t xml:space="preserve">## mumTL       1.908e-01  7.652e-02   2.493   0.0139 *  </w:t>
+        <w:t xml:space="preserve">## Random effects:</w:t>
+      </w:r>
+      <w:r>
+        <w:br w:type="textWrapping"/>
+      </w:r>
+      <w:r>
+        <w:rPr>
+          <w:rStyle w:val="VerbatimChar"/>
+        </w:rPr>
+        <w:t xml:space="preserve">##  Groups      Name        Variance  Std.Dev.  Corr </w:t>
+      </w:r>
+      <w:r>
+        <w:br w:type="textWrapping"/>
+      </w:r>
+      <w:r>
+        <w:rPr>
+          <w:rStyle w:val="VerbatimChar"/>
+        </w:rPr>
+        <w:t xml:space="preserve">##  TerritoryID (Intercept) 5.162e-02 0.2272090      </w:t>
+      </w:r>
+      <w:r>
+        <w:br w:type="textWrapping"/>
+      </w:r>
+      <w:r>
+        <w:rPr>
+          <w:rStyle w:val="VerbatimChar"/>
+        </w:rPr>
+        <w:t xml:space="preserve">##              mother      4.741e-07 0.0006885 -1.00</w:t>
+      </w:r>
+      <w:r>
+        <w:br w:type="textWrapping"/>
+      </w:r>
+      <w:r>
+        <w:rPr>
+          <w:rStyle w:val="VerbatimChar"/>
+        </w:rPr>
+        <w:t xml:space="preserve">## Number of obs: 208, groups:  TerritoryID, 84</w:t>
+      </w:r>
+      <w:r>
+        <w:br w:type="textWrapping"/>
+      </w:r>
+      <w:r>
+        <w:rPr>
+          <w:rStyle w:val="VerbatimChar"/>
+        </w:rPr>
+        <w:t xml:space="preserve">## </w:t>
+      </w:r>
+      <w:r>
+        <w:br w:type="textWrapping"/>
+      </w:r>
+      <w:r>
+        <w:rPr>
+          <w:rStyle w:val="VerbatimChar"/>
+        </w:rPr>
+        <w:t xml:space="preserve">## Fixed effects:</w:t>
+      </w:r>
+      <w:r>
+        <w:br w:type="textWrapping"/>
+      </w:r>
+      <w:r>
+        <w:rPr>
+          <w:rStyle w:val="VerbatimChar"/>
+        </w:rPr>
+        <w:t xml:space="preserve">##               Estimate Std. Error z value Pr(&gt;|z|)    </w:t>
+      </w:r>
+      <w:r>
+        <w:br w:type="textWrapping"/>
+      </w:r>
+      <w:r>
+        <w:rPr>
+          <w:rStyle w:val="VerbatimChar"/>
+        </w:rPr>
+        <w:t xml:space="preserve">## (Intercept)  1.179e+00  6.410e-01   1.839   0.0659 .  </w:t>
+      </w:r>
+      <w:r>
+        <w:br w:type="textWrapping"/>
+      </w:r>
+      <w:r>
+        <w:rPr>
+          <w:rStyle w:val="VerbatimChar"/>
+        </w:rPr>
+        <w:t xml:space="preserve">## AgeclassFL   7.576e-01  4.541e-01   1.668   0.0953 .  </w:t>
+      </w:r>
+      <w:r>
+        <w:br w:type="textWrapping"/>
+      </w:r>
+      <w:r>
+        <w:rPr>
+          <w:rStyle w:val="VerbatimChar"/>
+        </w:rPr>
+        <w:t xml:space="preserve">## AgeclassSA   8.280e-01  4.384e-01   1.889   0.0589 .  </w:t>
+      </w:r>
+      <w:r>
+        <w:br w:type="textWrapping"/>
+      </w:r>
+      <w:r>
+        <w:rPr>
+          <w:rStyle w:val="VerbatimChar"/>
+        </w:rPr>
+        <w:t xml:space="preserve">## mumTL       -2.965e-04  6.962e-05  -4.259 2.05e-05 ***</w:t>
+      </w:r>
+      <w:r>
+        <w:br w:type="textWrapping"/>
+      </w:r>
+      <w:r>
+        <w:rPr>
+          <w:rStyle w:val="VerbatimChar"/>
+        </w:rPr>
+        <w:t xml:space="preserve">## mumage       5.787e-02  7.207e-02   0.803   0.4220    </w:t>
       </w:r>
       <w:r>
         <w:br w:type="textWrapping"/>
@@ -386,25 +517,486 @@
         <w:rPr>
           <w:rStyle w:val="VerbatimChar"/>
         </w:rPr>
-        <w:t xml:space="preserve">## Residual standard error: 1885 on 133 degrees of freedom</w:t>
-      </w:r>
-      <w:r>
-        <w:br w:type="textWrapping"/>
-      </w:r>
-      <w:r>
-        <w:rPr>
-          <w:rStyle w:val="VerbatimChar"/>
-        </w:rPr>
-        <w:t xml:space="preserve">## Multiple R-squared:  0.04465,    Adjusted R-squared:  0.03747 </w:t>
-      </w:r>
-      <w:r>
-        <w:br w:type="textWrapping"/>
-      </w:r>
-      <w:r>
-        <w:rPr>
-          <w:rStyle w:val="VerbatimChar"/>
-        </w:rPr>
-        <w:t xml:space="preserve">## F-statistic: 6.216 on 1 and 133 DF,  p-value: 0.01389</w:t>
+        <w:t xml:space="preserve">## Correlation of Fixed Effects:</w:t>
+      </w:r>
+      <w:r>
+        <w:br w:type="textWrapping"/>
+      </w:r>
+      <w:r>
+        <w:rPr>
+          <w:rStyle w:val="VerbatimChar"/>
+        </w:rPr>
+        <w:t xml:space="preserve">##            (Intr) AgclFL AgclSA mumTL </w:t>
+      </w:r>
+      <w:r>
+        <w:br w:type="textWrapping"/>
+      </w:r>
+      <w:r>
+        <w:rPr>
+          <w:rStyle w:val="VerbatimChar"/>
+        </w:rPr>
+        <w:t xml:space="preserve">## AgeclassFL -0.227                     </w:t>
+      </w:r>
+      <w:r>
+        <w:br w:type="textWrapping"/>
+      </w:r>
+      <w:r>
+        <w:rPr>
+          <w:rStyle w:val="VerbatimChar"/>
+        </w:rPr>
+        <w:t xml:space="preserve">## AgeclassSA -0.206  0.574              </w:t>
+      </w:r>
+      <w:r>
+        <w:br w:type="textWrapping"/>
+      </w:r>
+      <w:r>
+        <w:rPr>
+          <w:rStyle w:val="VerbatimChar"/>
+        </w:rPr>
+        <w:t xml:space="preserve">## mumTL      -0.674 -0.071 -0.109       </w:t>
+      </w:r>
+      <w:r>
+        <w:br w:type="textWrapping"/>
+      </w:r>
+      <w:r>
+        <w:rPr>
+          <w:rStyle w:val="VerbatimChar"/>
+        </w:rPr>
+        <w:t xml:space="preserve">## mumage     -0.497 -0.162 -0.159 -0.032</w:t>
+      </w:r>
+      <w:r>
+        <w:br w:type="textWrapping"/>
+      </w:r>
+      <w:r>
+        <w:rPr>
+          <w:rStyle w:val="VerbatimChar"/>
+        </w:rPr>
+        <w:t xml:space="preserve">## fit warnings:</w:t>
+      </w:r>
+      <w:r>
+        <w:br w:type="textWrapping"/>
+      </w:r>
+      <w:r>
+        <w:rPr>
+          <w:rStyle w:val="VerbatimChar"/>
+        </w:rPr>
+        <w:t xml:space="preserve">## Some predictor variables are on very different scales: consider rescaling</w:t>
+      </w:r>
+      <w:r>
+        <w:br w:type="textWrapping"/>
+      </w:r>
+      <w:r>
+        <w:rPr>
+          <w:rStyle w:val="VerbatimChar"/>
+        </w:rPr>
+        <w:t xml:space="preserve">## convergence code: 0</w:t>
+      </w:r>
+      <w:r>
+        <w:br w:type="textWrapping"/>
+      </w:r>
+      <w:r>
+        <w:rPr>
+          <w:rStyle w:val="VerbatimChar"/>
+        </w:rPr>
+        <w:t xml:space="preserve">## Model failed to converge with max|grad| = 0.349016 (tol = 0.001, component 1)</w:t>
+      </w:r>
+      <w:r>
+        <w:br w:type="textWrapping"/>
+      </w:r>
+      <w:r>
+        <w:rPr>
+          <w:rStyle w:val="VerbatimChar"/>
+        </w:rPr>
+        <w:t xml:space="preserve">## Model is nearly unidentifiable: very large eigenvalue</w:t>
+      </w:r>
+      <w:r>
+        <w:br w:type="textWrapping"/>
+      </w:r>
+      <w:r>
+        <w:rPr>
+          <w:rStyle w:val="VerbatimChar"/>
+        </w:rPr>
+        <w:t xml:space="preserve">##  - Rescale variables?</w:t>
+      </w:r>
+      <w:r>
+        <w:br w:type="textWrapping"/>
+      </w:r>
+      <w:r>
+        <w:rPr>
+          <w:rStyle w:val="VerbatimChar"/>
+        </w:rPr>
+        <w:t xml:space="preserve">## Model is nearly unidentifiable: large eigenvalue ratio</w:t>
+      </w:r>
+      <w:r>
+        <w:br w:type="textWrapping"/>
+      </w:r>
+      <w:r>
+        <w:rPr>
+          <w:rStyle w:val="VerbatimChar"/>
+        </w:rPr>
+        <w:t xml:space="preserve">##  - Rescale variables?</w:t>
+      </w:r>
+    </w:p>
+    <w:p>
+      <w:pPr>
+        <w:pStyle w:val="SourceCode"/>
+      </w:pPr>
+      <w:r>
+        <w:rPr>
+          <w:rStyle w:val="VerbatimChar"/>
+        </w:rPr>
+        <w:t xml:space="preserve">## Generalized linear mixed model fit by maximum likelihood (Laplace</w:t>
+      </w:r>
+      <w:r>
+        <w:br w:type="textWrapping"/>
+      </w:r>
+      <w:r>
+        <w:rPr>
+          <w:rStyle w:val="VerbatimChar"/>
+        </w:rPr>
+        <w:t xml:space="preserve">##   Approximation) [glmerMod]</w:t>
+      </w:r>
+      <w:r>
+        <w:br w:type="textWrapping"/>
+      </w:r>
+      <w:r>
+        <w:rPr>
+          <w:rStyle w:val="VerbatimChar"/>
+        </w:rPr>
+        <w:t xml:space="preserve">##  Family: binomial  ( logit )</w:t>
+      </w:r>
+      <w:r>
+        <w:br w:type="textWrapping"/>
+      </w:r>
+      <w:r>
+        <w:rPr>
+          <w:rStyle w:val="VerbatimChar"/>
+        </w:rPr>
+        <w:t xml:space="preserve">## Formula: SexBin ~ dadTL + dadage + Ageclass + (father | TerritoryID)</w:t>
+      </w:r>
+      <w:r>
+        <w:br w:type="textWrapping"/>
+      </w:r>
+      <w:r>
+        <w:rPr>
+          <w:rStyle w:val="VerbatimChar"/>
+        </w:rPr>
+        <w:t xml:space="preserve">##    Data: juv</w:t>
+      </w:r>
+      <w:r>
+        <w:br w:type="textWrapping"/>
+      </w:r>
+      <w:r>
+        <w:rPr>
+          <w:rStyle w:val="VerbatimChar"/>
+        </w:rPr>
+        <w:t xml:space="preserve">## </w:t>
+      </w:r>
+      <w:r>
+        <w:br w:type="textWrapping"/>
+      </w:r>
+      <w:r>
+        <w:rPr>
+          <w:rStyle w:val="VerbatimChar"/>
+        </w:rPr>
+        <w:t xml:space="preserve">##      AIC      BIC   logLik deviance df.resid </w:t>
+      </w:r>
+      <w:r>
+        <w:br w:type="textWrapping"/>
+      </w:r>
+      <w:r>
+        <w:rPr>
+          <w:rStyle w:val="VerbatimChar"/>
+        </w:rPr>
+        <w:t xml:space="preserve">##    158.5    181.2    -71.2    142.5      119 </w:t>
+      </w:r>
+      <w:r>
+        <w:br w:type="textWrapping"/>
+      </w:r>
+      <w:r>
+        <w:rPr>
+          <w:rStyle w:val="VerbatimChar"/>
+        </w:rPr>
+        <w:t xml:space="preserve">## </w:t>
+      </w:r>
+      <w:r>
+        <w:br w:type="textWrapping"/>
+      </w:r>
+      <w:r>
+        <w:rPr>
+          <w:rStyle w:val="VerbatimChar"/>
+        </w:rPr>
+        <w:t xml:space="preserve">## Scaled residuals: </w:t>
+      </w:r>
+      <w:r>
+        <w:br w:type="textWrapping"/>
+      </w:r>
+      <w:r>
+        <w:rPr>
+          <w:rStyle w:val="VerbatimChar"/>
+        </w:rPr>
+        <w:t xml:space="preserve">##      Min       1Q   Median       3Q      Max </w:t>
+      </w:r>
+      <w:r>
+        <w:br w:type="textWrapping"/>
+      </w:r>
+      <w:r>
+        <w:rPr>
+          <w:rStyle w:val="VerbatimChar"/>
+        </w:rPr>
+        <w:t xml:space="preserve">## -2.17861 -0.42782 -0.07226  0.51495  1.69981 </w:t>
+      </w:r>
+      <w:r>
+        <w:br w:type="textWrapping"/>
+      </w:r>
+      <w:r>
+        <w:rPr>
+          <w:rStyle w:val="VerbatimChar"/>
+        </w:rPr>
+        <w:t xml:space="preserve">## </w:t>
+      </w:r>
+      <w:r>
+        <w:br w:type="textWrapping"/>
+      </w:r>
+      <w:r>
+        <w:rPr>
+          <w:rStyle w:val="VerbatimChar"/>
+        </w:rPr>
+        <w:t xml:space="preserve">## Random effects:</w:t>
+      </w:r>
+      <w:r>
+        <w:br w:type="textWrapping"/>
+      </w:r>
+      <w:r>
+        <w:rPr>
+          <w:rStyle w:val="VerbatimChar"/>
+        </w:rPr>
+        <w:t xml:space="preserve">##  Groups      Name        Variance  Std.Dev. Corr </w:t>
+      </w:r>
+      <w:r>
+        <w:br w:type="textWrapping"/>
+      </w:r>
+      <w:r>
+        <w:rPr>
+          <w:rStyle w:val="VerbatimChar"/>
+        </w:rPr>
+        <w:t xml:space="preserve">##  TerritoryID (Intercept) 2.313e+00 1.521006      </w:t>
+      </w:r>
+      <w:r>
+        <w:br w:type="textWrapping"/>
+      </w:r>
+      <w:r>
+        <w:rPr>
+          <w:rStyle w:val="VerbatimChar"/>
+        </w:rPr>
+        <w:t xml:space="preserve">##              father      4.837e-06 0.002199 -0.99</w:t>
+      </w:r>
+      <w:r>
+        <w:br w:type="textWrapping"/>
+      </w:r>
+      <w:r>
+        <w:rPr>
+          <w:rStyle w:val="VerbatimChar"/>
+        </w:rPr>
+        <w:t xml:space="preserve">## Number of obs: 127, groups:  TerritoryID, 58</w:t>
+      </w:r>
+      <w:r>
+        <w:br w:type="textWrapping"/>
+      </w:r>
+      <w:r>
+        <w:rPr>
+          <w:rStyle w:val="VerbatimChar"/>
+        </w:rPr>
+        <w:t xml:space="preserve">## </w:t>
+      </w:r>
+      <w:r>
+        <w:br w:type="textWrapping"/>
+      </w:r>
+      <w:r>
+        <w:rPr>
+          <w:rStyle w:val="VerbatimChar"/>
+        </w:rPr>
+        <w:t xml:space="preserve">## Fixed effects:</w:t>
+      </w:r>
+      <w:r>
+        <w:br w:type="textWrapping"/>
+      </w:r>
+      <w:r>
+        <w:rPr>
+          <w:rStyle w:val="VerbatimChar"/>
+        </w:rPr>
+        <w:t xml:space="preserve">##               Estimate Std. Error z value Pr(&gt;|z|)    </w:t>
+      </w:r>
+      <w:r>
+        <w:br w:type="textWrapping"/>
+      </w:r>
+      <w:r>
+        <w:rPr>
+          <w:rStyle w:val="VerbatimChar"/>
+        </w:rPr>
+        <w:t xml:space="preserve">## (Intercept)  4.6121937  1.3989331   3.297 0.000977 ***</w:t>
+      </w:r>
+      <w:r>
+        <w:br w:type="textWrapping"/>
+      </w:r>
+      <w:r>
+        <w:rPr>
+          <w:rStyle w:val="VerbatimChar"/>
+        </w:rPr>
+        <w:t xml:space="preserve">## dadTL       -0.0004773  0.0001669  -2.860 0.004234 ** </w:t>
+      </w:r>
+      <w:r>
+        <w:br w:type="textWrapping"/>
+      </w:r>
+      <w:r>
+        <w:rPr>
+          <w:rStyle w:val="VerbatimChar"/>
+        </w:rPr>
+        <w:t xml:space="preserve">## dadage      -0.2751080  0.1059087  -2.598 0.009388 ** </w:t>
+      </w:r>
+      <w:r>
+        <w:br w:type="textWrapping"/>
+      </w:r>
+      <w:r>
+        <w:rPr>
+          <w:rStyle w:val="VerbatimChar"/>
+        </w:rPr>
+        <w:t xml:space="preserve">## AgeclassFL   0.4142313  0.7895601   0.525 0.599837    </w:t>
+      </w:r>
+      <w:r>
+        <w:br w:type="textWrapping"/>
+      </w:r>
+      <w:r>
+        <w:rPr>
+          <w:rStyle w:val="VerbatimChar"/>
+        </w:rPr>
+        <w:t xml:space="preserve">## AgeclassSA   0.3381143  0.6738738   0.502 0.615845    </w:t>
+      </w:r>
+      <w:r>
+        <w:br w:type="textWrapping"/>
+      </w:r>
+      <w:r>
+        <w:rPr>
+          <w:rStyle w:val="VerbatimChar"/>
+        </w:rPr>
+        <w:t xml:space="preserve">## ---</w:t>
+      </w:r>
+      <w:r>
+        <w:br w:type="textWrapping"/>
+      </w:r>
+      <w:r>
+        <w:rPr>
+          <w:rStyle w:val="VerbatimChar"/>
+        </w:rPr>
+        <w:t xml:space="preserve">## Signif. codes:  0 '***' 0.001 '**' 0.01 '*' 0.05 '.' 0.1 ' ' 1</w:t>
+      </w:r>
+      <w:r>
+        <w:br w:type="textWrapping"/>
+      </w:r>
+      <w:r>
+        <w:rPr>
+          <w:rStyle w:val="VerbatimChar"/>
+        </w:rPr>
+        <w:t xml:space="preserve">## </w:t>
+      </w:r>
+      <w:r>
+        <w:br w:type="textWrapping"/>
+      </w:r>
+      <w:r>
+        <w:rPr>
+          <w:rStyle w:val="VerbatimChar"/>
+        </w:rPr>
+        <w:t xml:space="preserve">## Correlation of Fixed Effects:</w:t>
+      </w:r>
+      <w:r>
+        <w:br w:type="textWrapping"/>
+      </w:r>
+      <w:r>
+        <w:rPr>
+          <w:rStyle w:val="VerbatimChar"/>
+        </w:rPr>
+        <w:t xml:space="preserve">##            (Intr) dadTL  dadage AgclFL</w:t>
+      </w:r>
+      <w:r>
+        <w:br w:type="textWrapping"/>
+      </w:r>
+      <w:r>
+        <w:rPr>
+          <w:rStyle w:val="VerbatimChar"/>
+        </w:rPr>
+        <w:t xml:space="preserve">## dadTL      -0.829                     </w:t>
+      </w:r>
+      <w:r>
+        <w:br w:type="textWrapping"/>
+      </w:r>
+      <w:r>
+        <w:rPr>
+          <w:rStyle w:val="VerbatimChar"/>
+        </w:rPr>
+        <w:t xml:space="preserve">## dadage     -0.482  0.123              </w:t>
+      </w:r>
+      <w:r>
+        <w:br w:type="textWrapping"/>
+      </w:r>
+      <w:r>
+        <w:rPr>
+          <w:rStyle w:val="VerbatimChar"/>
+        </w:rPr>
+        <w:t xml:space="preserve">## AgeclassFL -0.153 -0.093 -0.148       </w:t>
+      </w:r>
+      <w:r>
+        <w:br w:type="textWrapping"/>
+      </w:r>
+      <w:r>
+        <w:rPr>
+          <w:rStyle w:val="VerbatimChar"/>
+        </w:rPr>
+        <w:t xml:space="preserve">## AgeclassSA -0.156  0.011 -0.303  0.532</w:t>
+      </w:r>
+      <w:r>
+        <w:br w:type="textWrapping"/>
+      </w:r>
+      <w:r>
+        <w:rPr>
+          <w:rStyle w:val="VerbatimChar"/>
+        </w:rPr>
+        <w:t xml:space="preserve">## fit warnings:</w:t>
+      </w:r>
+      <w:r>
+        <w:br w:type="textWrapping"/>
+      </w:r>
+      <w:r>
+        <w:rPr>
+          <w:rStyle w:val="VerbatimChar"/>
+        </w:rPr>
+        <w:t xml:space="preserve">## Some predictor variables are on very different scales: consider rescaling</w:t>
+      </w:r>
+      <w:r>
+        <w:br w:type="textWrapping"/>
+      </w:r>
+      <w:r>
+        <w:rPr>
+          <w:rStyle w:val="VerbatimChar"/>
+        </w:rPr>
+        <w:t xml:space="preserve">## convergence code: 0</w:t>
+      </w:r>
+      <w:r>
+        <w:br w:type="textWrapping"/>
+      </w:r>
+      <w:r>
+        <w:rPr>
+          <w:rStyle w:val="VerbatimChar"/>
+        </w:rPr>
+        <w:t xml:space="preserve">## unable to evaluate scaled gradient</w:t>
+      </w:r>
+      <w:r>
+        <w:br w:type="textWrapping"/>
+      </w:r>
+      <w:r>
+        <w:rPr>
+          <w:rStyle w:val="VerbatimChar"/>
+        </w:rPr>
+        <w:t xml:space="preserve">## Model failed to converge: degenerate  Hessian with 1 negative eigenvalues</w:t>
       </w:r>
     </w:p>
     <w:sectPr/>
@@ -500,7 +1092,7 @@
     </w:lvl>
   </w:abstractNum>
   <w:abstractNum w:abstractNumId="990">
-    <w:nsid w:val="f0a8c6f6"/>
+    <w:nsid w:val="b276996e"/>
     <w:multiLevelType w:val="multilevel"/>
     <w:lvl w:ilvl="0">
       <w:numFmt w:val="bullet"/>

</xml_diff>

<commit_message>
More results and analysis edits
</commit_message>
<xml_diff>
--- a/Manuscript/Telomere_parentage_v1.docx
+++ b/Manuscript/Telomere_parentage_v1.docx
@@ -302,12 +302,12 @@
     </w:p>
     <w:p>
       <w:r>
-        <w:t xml:space="preserve">Generalised linear mixed models controlling for maternal age, territory quality and availability of helpers showed that offspring sex ratio was significantly related to maternal adult telomere length (estimate = -1.73, CIs = -2.90, -0.56; Table S1). Mothers with short telomeres (&lt;4kb) as adults produced on 68% males, while mothers with long telomeres (&gt;7kb) produced 71% females (Fig. 1B).We found no evidence that sex ratio was linked to paternal telomere length (estimate = -0.84, CIs = -1.93, 0.25).</w:t>
-      </w:r>
-    </w:p>
-    <w:p>
-      <w:r>
-        <w:t xml:space="preserve">We then tested whether maternal condition was passed on to offspring by testing for a relaitonship between maternal and offspring telomere length and dynamics. Offspring TL was positively related to maternal adult TL (estimate = 1393.93, CIs = 3.39, 2784.46; Fig. 2A). A linear regression showed that maternal telomere length explains a modest amount of variation in offspring telomere length (R</w:t>
+        <w:t xml:space="preserve">Generalised linear mixed models controlling for maternal age, territory quality and availability of helpers showed that offspring sex ratio was significantly related to maternal adult telomere length (estimate = -2.24, CIs = -3.95, -0.53; Table S1). Mothers with short telomeres (&lt;4kb) as adults produced on 68% males, while mothers with long telomeres (&gt;7kb) produced 71% females (Fig. 1B).We found no evidence that sex ratio was linked to paternal telomere length (estimate = -1.35, CIs = -3.19, 0.50).</w:t>
+      </w:r>
+    </w:p>
+    <w:p>
+      <w:r>
+        <w:t xml:space="preserve">We then tested whether maternal condition was passed on to offspring by testing for a relaitonship between maternal and offspring telomere length and dynamics. Offspring TL was positively related to maternal adult TL (estimate = 0.46, CIs = 0.09, 0.84; Fig. 2A). A linear regression showed that maternal telomere length explains a modest amount of variation in offspring telomere length (R</w:t>
       </w:r>
       <w:r>
         <w:rPr>
@@ -319,12 +319,12 @@
         <w:t xml:space="preserve"> </w:t>
       </w:r>
       <w:r>
-        <w:t xml:space="preserve">= 0.08), with a heritability of 0.86. Paternal telomere length was not related to offspring telomere length (estimate = 767.12, CIs = -494.06, 2028.31).</w:t>
-      </w:r>
-    </w:p>
-    <w:p>
-      <w:r>
-        <w:t xml:space="preserve">Finally, we tested how maternal telomere length was related to juvenile survival. Considered seperately, neither maternal telomere length nor sex were related to juvenile survival (maternal telomere length: est = 0.48; CI = -0.78, 1.75; sex: est = 0.35; CI = -0.48, 1.17. However, when maternal telomere length and offspring sex were included together in a model, there was a significant difference in survival between male and female offspring (est = 0.97; CI = -0.02, 1.95), with a higher survival rate in male offspring (Fig. 2B). The main effect of maternal telomere length on offspring survival remained non-significant when sex was included in the model (est = 0.70; CI = -0.30, 1.69).</w:t>
+        <w:t xml:space="preserve">= 0.09), with a heritability of 0.88. Paternal telomere length was not related to offspring telomere length (estimate = 0.35, CIs = -0.06, 0.77).</w:t>
+      </w:r>
+    </w:p>
+    <w:p>
+      <w:r>
+        <w:t xml:space="preserve">Finally, we tested how juvenile telomere length was related to sex-specific survival. Considered seperately, neither telomere length nor sex were related to juvenile survival to adulthood (telomere length: est = 0.45; CI = -0.59, 1.49; sex: est = 0.54; CI = -0.43, 1.51. However, when telomere length and sex were included together in a model, the effects of both variables increased notably (telomere length: est = 1.75; CI = -0.07, 3.57; sex: est = 21.07; CI = -0.64, 42.78), although both remained marginally non-significant. There was also a marginally non-significant interaction effect between sex and telomere length on survival (est = -2.44; CI = -5.02, 0.14). Running a model of telomere length and survival to adulthood separately for each sex revealed a significant positive effect of telomere length on survival for females (est = 1.58; CI = 0.02, 3.14), but no effect for males (est = -0.47; CI = -2.60, 1.65; Fig. 2B)</w:t>
       </w:r>
     </w:p>
     <w:p>
@@ -829,7 +829,7 @@
     </w:lvl>
   </w:abstractNum>
   <w:abstractNum w:abstractNumId="990">
-    <w:nsid w:val="e2406a77"/>
+    <w:nsid w:val="3723bf52"/>
     <w:multiLevelType w:val="multilevel"/>
     <w:lvl w:ilvl="0">
       <w:numFmt w:val="bullet"/>
@@ -910,7 +910,7 @@
     </w:lvl>
   </w:abstractNum>
   <w:abstractNum w:abstractNumId="99411">
-    <w:nsid w:val="bf1367f3"/>
+    <w:nsid w:val="202fa622"/>
     <w:multiLevelType w:val="multilevel"/>
     <w:lvl w:ilvl="0">
       <w:start w:val="1"/>

</xml_diff>

<commit_message>
Results and function edits
</commit_message>
<xml_diff>
--- a/Manuscript/Telomere_parentage_v1.docx
+++ b/Manuscript/Telomere_parentage_v1.docx
@@ -246,7 +246,34 @@
     </w:p>
     <w:p>
       <w:r>
-        <w:t xml:space="preserve">Telomeres are protective caps on the ends of chromosomes that shorten with age, and in response to oxidative stress caused by poor environmental and/or social conditions.</w:t>
+        <w:t xml:space="preserve">Telomeres are protective caps on the ends of chromosomes that shorten with age, and in response to oxidative stress caused by poor environmental and/or social conditions. Telomere shortening is also directly involved in cellular senescence and cell death, and telomere length and dynamics have been linked to survival and lifespan in a number of species. Whether telomeres are causal in organismal senescence is not yet clear</w:t>
+      </w:r>
+      <w:r>
+        <w:t xml:space="preserve"> </w:t>
+      </w:r>
+      <w:r>
+        <w:t xml:space="preserve">(</w:t>
+      </w:r>
+      <w:r>
+        <w:rPr>
+          <w:b/>
+        </w:rPr>
+        <w:t xml:space="preserve">???</w:t>
+      </w:r>
+      <w:r>
+        <w:t xml:space="preserve">)</w:t>
+      </w:r>
+      <w:r>
+        <w:t xml:space="preserve">. What is clear, however, is that telomere can act as biomarkers of individual condition, reflecting acccumulating costs experienced over an individuals' lifetime</w:t>
+      </w:r>
+      <w:r>
+        <w:t xml:space="preserve"> </w:t>
+      </w:r>
+      <w:r>
+        <w:t xml:space="preserve">(Asghar et al. 2015)</w:t>
+      </w:r>
+      <w:r>
+        <w:t xml:space="preserve">. Telomeres therefore present an ideal biomarker to test the hypothesis that maternal condition is linked to offpsring sex ratio. Moreover, by measuring offspring telomeres and relating this to maternal telomere length, we can also test whether maternal condition is passed on to her offspring.</w:t>
       </w:r>
     </w:p>
     <w:p>
@@ -498,6 +525,14 @@
           <w:b/>
         </w:rPr>
         <w:t xml:space="preserve">References</w:t>
+      </w:r>
+    </w:p>
+    <w:p>
+      <w:pPr>
+        <w:pStyle w:val="Bibliography"/>
+      </w:pPr>
+      <w:r>
+        <w:t xml:space="preserve">Asghar, M., D. Hasselquist, B. Hansson, P. Zehtindjiev, H. Westerdahl, and S. Bensch. 2015. Hidden costs of infection: Chronic malaria accelerates telomere degradation and senescence in wild birds. Science 347:436–438.</w:t>
       </w:r>
     </w:p>
     <w:p>
@@ -842,7 +877,7 @@
     </w:lvl>
   </w:abstractNum>
   <w:abstractNum w:abstractNumId="990">
-    <w:nsid w:val="5cef0a12"/>
+    <w:nsid w:val="9d1d52cd"/>
     <w:multiLevelType w:val="multilevel"/>
     <w:lvl w:ilvl="0">
       <w:numFmt w:val="bullet"/>
@@ -923,7 +958,7 @@
     </w:lvl>
   </w:abstractNum>
   <w:abstractNum w:abstractNumId="99411">
-    <w:nsid w:val="750a6aab"/>
+    <w:nsid w:val="10cde5a8"/>
     <w:multiLevelType w:val="multilevel"/>
     <w:lvl w:ilvl="0">
       <w:start w:val="1"/>

</xml_diff>

<commit_message>
Separate analyses for nestlings and fledglings
</commit_message>
<xml_diff>
--- a/Manuscript/Telomere_parentage_v1.docx
+++ b/Manuscript/Telomere_parentage_v1.docx
@@ -308,7 +308,7 @@
         <w:t xml:space="preserve"> </w:t>
       </w:r>
       <w:r>
-        <w:t xml:space="preserve">showed that females on high quality territoried produce an excess of daughters in order to retain co-breeders and maximise inclusive fitness. Follow up work has shown that this effect is not due to the selective disappearance of males, and that there are indeed benefits of producing daughters on high quality territories in terms of inclusive fitness. However, until now we have never tested whether adaptive sex ration allocation in the Seychelles warbler is mediated by maternal condition.</w:t>
+        <w:t xml:space="preserve">showed that females on high quality territoried produce an excess of daughters in order to retain co-breeders and maximise inclusive fitness. Follow up work has shown that this effect is not due to the selective disappearance of males, and that there are indeed benefits of producing daughters on high quality territories in terms of inclusive fitness. However, until now we have never tested whether adaptive sex ratio allocation in the Seychelles warbler is mediated by maternal condition.</w:t>
       </w:r>
     </w:p>
     <w:p>
@@ -326,17 +326,17 @@
     </w:p>
     <w:p>
       <w:r>
-        <w:t xml:space="preserve">Overall, sex ratio in our Seychelles warbler dataset did not differ from 50:50 (51% of all juveniles were male; binomial test, P = 0.82). There was variation in sex ratio among years (Fig. 1A); of the 23 years we observed an excess of males in 4 years, and an excess of females in 1 year.</w:t>
-      </w:r>
-    </w:p>
-    <w:p>
-      <w:r>
-        <w:t xml:space="preserve">Generalised linear mixed models controlling for maternal age, territory quality and availability of helpers showed that offspring sex ratio was significantly related to maternal adult telomere length (estimate = -2.65, CIs = -4.44, -0.86; Table S1). Mothers with short telomeres (&lt;4kb) as adults produced on 70% males, while mothers with long telomeres (&gt;7kb) produced 70% females (Fig. 1B).We found no evidence that sex ratio was linked to paternal telomere length (estimate = -1.25, CIs = -2.93, 0.43). We also found no effect of territory quality or the number of helpers on offspring sex ratio (Table S1).</w:t>
-      </w:r>
-    </w:p>
-    <w:p>
-      <w:r>
-        <w:t xml:space="preserve">We then tested whether maternal condition was passed on to offspring by testing for a relationship between maternal and offspring telomere length and dynamics. Offspring TL was positively related to maternal TL (estimate = 0.62, CIs = 0.23, 1.01), and this effect did not vary with offspring sex (estimate = 0.06, CIs = -0.72, 0.84 ; Fig. 2A). A linear regression showed that maternal telomere length explains a modest amount of variation in offspring telomere length (R</w:t>
+        <w:t xml:space="preserve">Overall, sex ratio in our Seychelles warbler dataset did not differ from 50:50 (51% of all juveniles were male; binomial test, P = 0.76). There was variation in sex ratio among years (Fig. 1A); of the 23 years we observed an excess of males in 4 years, and an excess of females in 1 year.</w:t>
+      </w:r>
+    </w:p>
+    <w:p>
+      <w:r>
+        <w:t xml:space="preserve">Generalised linear mixed models controlling for maternal age, territory quality and availability of helpers showed that nestling sex ratio was not related to maternal telomere length (estimate = -1.10, CIs = -3.13, 0.93; Fig. 1B). However, fledgling sex ratio was significantly related to maternal telomere length (estimate = -27.11, CIs = -44.86, -9.36). Mothers with short telomeres (&lt;4kb) as adults produced on 69% males, while mothers with long telomeres (&gt;7kb) produced 70% females (Fig. 1C). We found no evidence that sex ratio was linked to paternal telomere length in nestlings (estimate = -1.60, CIs = -4.16, 0.96),but fathers with longer telomeres also had more female fledglings (estimate = -27.55, CIs = -44.29, -10.81). GET CONDITIONAL R SQUARED FOR MATERNAL VS PATERNAL MODELS We found no effect of territory quality or the number of helpers on offspring sex ratio (Table S1).</w:t>
+      </w:r>
+    </w:p>
+    <w:p>
+      <w:r>
+        <w:t xml:space="preserve">We then tested whether parental condition was passed on to offspring by testing for a relationship between parental and offspring telomere length and dynamics. Telomere length in nestlings was positively related to maternal telomere length (estimate = 0.60, CIs = 0.10, 1.10; Fig. 2A). A linear regression showed that maternal telomere length explains a modest amount of variation in offspring telomere length (R</w:t>
       </w:r>
       <w:r>
         <w:rPr>
@@ -348,12 +348,12 @@
         <w:t xml:space="preserve"> </w:t>
       </w:r>
       <w:r>
-        <w:t xml:space="preserve">= 0.14), with a heritability of 1.14. Paternal telomere length was not related to offspring telomere length (estimate = 0.15, CIs = -0.27, 0.57).</w:t>
-      </w:r>
-    </w:p>
-    <w:p>
-      <w:r>
-        <w:t xml:space="preserve">Finally, we tested how juvenile telomere length in each was related to survival. Considered seperately, neither telomere length nor sex were related to juvenile survival to adulthood (telomere length: est = 0.07; CI = -0.91, 1.04; sex: est = 0.49; CI = -0.48, 1.45. However, when telomere length and sex were included together in a model, the effects of both variables increased notably (telomere length: est = 1.24; CI = -0.35, 2.84; sex: est = 19.71; CI = 0.46, 38.96), with the sex effect becoming significant. Interestingly, there was also a significant interaction effect between sex and telomere length on survival (est = -2.28; CI = -4.55, 0.00). Telomere length iin female juveniles was positively related to juvenile survival, while no such relationship was observed in males (Fig. 2B).</w:t>
+        <w:t xml:space="preserve">= 0.13), with a heritability of 1.32. There was no evidence that telomere length in fledglings was related to maternal telomere length (estimate = 0.08, CIs = -0.18, 0.34; Fig. 2B). Paternal telomere length was not related to offspring telomere length in nestlings (estimate = 0.17, CIs = -0.50, 0.83), or fledglings (estimate = 0.29, CIs = -0.05, 0.62).</w:t>
+      </w:r>
+    </w:p>
+    <w:p>
+      <w:r>
+        <w:t xml:space="preserve">Finally, we tested how juvenile telomere length in each was related to survival. In nestlings there was no relationship between survival and telomere length (est = 2.74; CI = -31.11, 36.59), and no interaction between sex and telomere length on survival (Fig. 2C). In fledglings, there was a significant interaction effect between sex and telomere length on survival (est = 2.93; CI = 0.06, 5.80). Telomere length in female juveniles was positively related to juvenile survival, while no such relationship was observed in males (Fig. 2D). There was no effect of paternal telomere length on juvenile survivla in nestlings or fledglings.</w:t>
       </w:r>
     </w:p>
     <w:p>
@@ -363,11 +363,22 @@
         </w:rPr>
         <w:t xml:space="preserve">Discussion</w:t>
       </w:r>
+    </w:p>
+    <w:p>
+      <w:r>
+        <w:t xml:space="preserve">Komdeur</w:t>
+      </w:r>
       <w:r>
         <w:t xml:space="preserve"> </w:t>
       </w:r>
       <w:r>
-        <w:t xml:space="preserve">In Seyc</w:t>
+        <w:t xml:space="preserve">(1997)</w:t>
+      </w:r>
+      <w:r>
+        <w:t xml:space="preserve"> </w:t>
+      </w:r>
+      <w:r>
+        <w:t xml:space="preserve">showed that Seychelles warblers modify the sex ratio of their offspring according to their territory quality. Here, by using telomeres, we show that</w:t>
       </w:r>
     </w:p>
     <w:p>
@@ -377,13 +388,80 @@
     </w:p>
     <w:p>
       <w:r>
-        <w:t xml:space="preserve">Whether telomeres play a causal role in senescence remains debated</w:t>
+        <w:t xml:space="preserve">One possibility is that the relationship between maternal telomere length and offspring sex ratio is due to selective disappearance of females: as females</w:t>
+      </w:r>
+    </w:p>
+    <w:p>
+      <w:r>
+        <w:t xml:space="preserve">Differential effect of maternal investment on females</w:t>
+      </w:r>
+    </w:p>
+    <w:p>
+      <w:r>
+        <w:rPr>
+          <w:b/>
+        </w:rPr>
+        <w:t xml:space="preserve">Methods</w:t>
+      </w:r>
+    </w:p>
+    <w:p>
+      <w:r>
+        <w:rPr>
+          <w:i/>
+        </w:rPr>
+        <w:t xml:space="preserve">Study species and sampling</w:t>
       </w:r>
       <w:r>
         <w:t xml:space="preserve"> </w:t>
       </w:r>
       <w:r>
-        <w:t xml:space="preserve">(Simons 2015)</w:t>
+        <w:t xml:space="preserve">They Seychelles warbler is blah blah blah</w:t>
+      </w:r>
+    </w:p>
+    <w:p>
+      <w:r>
+        <w:rPr>
+          <w:i/>
+        </w:rPr>
+        <w:t xml:space="preserve">Molecular methods</w:t>
+      </w:r>
+    </w:p>
+    <w:p>
+      <w:r>
+        <w:t xml:space="preserve">DNA is extracted from all blood samples using an ammonium-acetate-based protocol</w:t>
+      </w:r>
+      <w:r>
+        <w:t xml:space="preserve"> </w:t>
+      </w:r>
+      <w:r>
+        <w:t xml:space="preserve">(Richardson et al. 2000)</w:t>
+      </w:r>
+      <w:r>
+        <w:t xml:space="preserve">, and sex is determined using by PCR</w:t>
+      </w:r>
+      <w:r>
+        <w:t xml:space="preserve"> </w:t>
+      </w:r>
+      <w:r>
+        <w:t xml:space="preserve">(Griffiths et al. 1998)</w:t>
+      </w:r>
+      <w:r>
+        <w:t xml:space="preserve">. All samples were genotyped at 30 polymorphic microsatellite loci arranged into four multiplex reactions</w:t>
+      </w:r>
+      <w:r>
+        <w:t xml:space="preserve"> </w:t>
+      </w:r>
+      <w:r>
+        <w:t xml:space="preserve">(see Spurgin et al. 2014 for details)</w:t>
+      </w:r>
+      <w:r>
+        <w:t xml:space="preserve">. Telomeres were measured from a total of 1392 samples. Of these, 276 were from juvenile birds for which we had parentage data with telomere length measurements available from at least one parent. We measured absolute telomere length using a qPCR method with absolute standards</w:t>
+      </w:r>
+      <w:r>
+        <w:t xml:space="preserve"> </w:t>
+      </w:r>
+      <w:r>
+        <w:t xml:space="preserve">(full details provided in Barrett et al. 2012)</w:t>
       </w:r>
       <w:r>
         <w:t xml:space="preserve">.</w:t>
@@ -392,118 +470,60 @@
     <w:p>
       <w:r>
         <w:rPr>
+          <w:i/>
+        </w:rPr>
+        <w:t xml:space="preserve">Statistical analyses</w:t>
+      </w:r>
+    </w:p>
+    <w:p>
+      <w:r>
+        <w:t xml:space="preserve">All statitical analyses were carried out using R version 3.2.2</w:t>
+      </w:r>
+      <w:r>
+        <w:t xml:space="preserve"> </w:t>
+      </w:r>
+      <w:r>
+        <w:t xml:space="preserve">(R Development Core Team 2011)</w:t>
+      </w:r>
+      <w:r>
+        <w:t xml:space="preserve">. Parentage was assigned using MasterBayes (HANNAH TO DO).</w:t>
+      </w:r>
+    </w:p>
+    <w:p>
+      <w:r>
+        <w:t xml:space="preserve">We used generalized linear mixed effects models (GLMMs) with a binomial error structure to test how parental TL is related to offspring sex ratio. Offspring sex was included as a binary response variable, offspring age class as a fixed factor, and territory quality and the number of helpers were included as covariates, as both of these variables have been previously demonstrated to predict offspring sex ratio</w:t>
+      </w:r>
+      <w:r>
+        <w:t xml:space="preserve"> </w:t>
+      </w:r>
+      <w:r>
+        <w:t xml:space="preserve">(Komdeur et al. 1997)</w:t>
+      </w:r>
+      <w:r>
+        <w:t xml:space="preserve">. We also included parental age as a covariate to control for potential confounding effects of senescnece on offspring sex ratio. As our dataset spanned many years, and contained multiple juveniles from the same parents, we included birth year, maternal ID and paternal ID as random factors.</w:t>
+      </w:r>
+    </w:p>
+    <w:p>
+      <w:r>
+        <w:t xml:space="preserve">We used linear mixed effects models (LMMs) to test for a relationship between parental and offspring TL. Juvenile TL was entered as the response variable, age class as a fixed factor, and as covariates we included maternal and paternal TL, maternal and paternal age, seasonal food availability, territory quality and the number of helpers present in the natal territory. Random effects were specified as with the GLMMs, above.</w:t>
+      </w:r>
+    </w:p>
+    <w:p>
+      <w:r>
+        <w:t xml:space="preserve">Finally, we used GLMMs to test whether parental telomere length was related to survival to adulthood. Survial to adulthood (yes/no) was included as the response variable, and parental telomere length, offspring telomere length and offspring sex were included as covariates. Random effects were specified as above.</w:t>
+      </w:r>
+    </w:p>
+    <w:p>
+      <w:r>
+        <w:rPr>
           <w:b/>
         </w:rPr>
-        <w:t xml:space="preserve">Methods</w:t>
-      </w:r>
-    </w:p>
-    <w:p>
-      <w:r>
-        <w:rPr>
-          <w:i/>
-        </w:rPr>
-        <w:t xml:space="preserve">Study species and sampling</w:t>
-      </w:r>
-      <w:r>
-        <w:t xml:space="preserve"> </w:t>
-      </w:r>
-      <w:r>
-        <w:t xml:space="preserve">They Seychelles warbler is blah blah blah</w:t>
-      </w:r>
-    </w:p>
-    <w:p>
-      <w:r>
-        <w:rPr>
-          <w:i/>
-        </w:rPr>
-        <w:t xml:space="preserve">Molecular methods</w:t>
-      </w:r>
-    </w:p>
-    <w:p>
-      <w:r>
-        <w:t xml:space="preserve">DNA is extracted from all blood samples using an ammonium-acetate-based protocol</w:t>
-      </w:r>
-      <w:r>
-        <w:t xml:space="preserve"> </w:t>
-      </w:r>
-      <w:r>
-        <w:t xml:space="preserve">(Richardson et al. 2000)</w:t>
-      </w:r>
-      <w:r>
-        <w:t xml:space="preserve">, and sex is determined using by PCR</w:t>
-      </w:r>
-      <w:r>
-        <w:t xml:space="preserve"> </w:t>
-      </w:r>
-      <w:r>
-        <w:t xml:space="preserve">(Griffiths et al. 1998)</w:t>
-      </w:r>
-      <w:r>
-        <w:t xml:space="preserve">. All samples were genotyped at 30 polymorphic microsatellite loci arranged into four multiplex reactions</w:t>
-      </w:r>
-      <w:r>
-        <w:t xml:space="preserve"> </w:t>
-      </w:r>
-      <w:r>
-        <w:t xml:space="preserve">(see Spurgin et al. 2014 for details)</w:t>
-      </w:r>
-      <w:r>
-        <w:t xml:space="preserve">. Telomeres were measured from a total of 1392 samples. Of these, 166 were from juvenile birds for which we had parentage data with telomere length measurements available from at least one parent. We measured absolute telomere length using a qPCR method with absolute standards</w:t>
-      </w:r>
-      <w:r>
-        <w:t xml:space="preserve"> </w:t>
-      </w:r>
-      <w:r>
-        <w:t xml:space="preserve">(full details provided in Barrett et al. 2012)</w:t>
-      </w:r>
-      <w:r>
-        <w:t xml:space="preserve">.</w:t>
-      </w:r>
-    </w:p>
-    <w:p>
-      <w:r>
-        <w:rPr>
-          <w:i/>
-        </w:rPr>
-        <w:t xml:space="preserve">Statistical analyses</w:t>
-      </w:r>
-    </w:p>
-    <w:p>
-      <w:r>
-        <w:t xml:space="preserve">All statitical analyses were carried out using R version 3.2.2</w:t>
-      </w:r>
-      <w:r>
-        <w:t xml:space="preserve"> </w:t>
-      </w:r>
-      <w:r>
-        <w:t xml:space="preserve">(R Development Core Team 2011)</w:t>
-      </w:r>
-      <w:r>
-        <w:t xml:space="preserve">. Parentage was assigned using MasterBayes (HANNAH TO DO).</w:t>
-      </w:r>
-    </w:p>
-    <w:p>
-      <w:r>
-        <w:t xml:space="preserve">We used generalized linear mixed effects models (GLMMs) with a binomial error structure to test how parental TL is related to offspring sex ratio. Offspring sex was included as a binary response variable, offspring age class as a fixed factor, and territory quality and the number of helpers were included as covariates, as both of these variables have been previously demonstrated to predict offspring sex ratio</w:t>
-      </w:r>
-      <w:r>
-        <w:t xml:space="preserve"> </w:t>
-      </w:r>
-      <w:r>
-        <w:t xml:space="preserve">(Komdeur et al. 1997)</w:t>
-      </w:r>
-      <w:r>
-        <w:t xml:space="preserve">. We also included parental age as a covariate to control for potential confounding effects of senescnece on offspring sex ratio. As our dataset spanned many years, and contained multiple juveniles from the same parents, we included birth year, maternal ID and paternal ID as random factors.</w:t>
-      </w:r>
-    </w:p>
-    <w:p>
-      <w:r>
-        <w:t xml:space="preserve">We used linear mixed effects models (LMMs) to test for a relationship between parental and offspring TL. Juvenile TL was entered as the response variable, age class as a fixed factor, and as covariates we included maternal and paternal TL, maternal and paternal age, seasonal food availability, territory quality and the number of helpers present in the natal territory. Random effects were specified as with the GLMMs, above.</w:t>
-      </w:r>
-    </w:p>
-    <w:p>
-      <w:r>
-        <w:t xml:space="preserve">Finally, we used GLMMs to test whether parental telomere length was related to survival to adulthood. Survial to adulthood (yes/no) was included as the response variable, and parental telomere length, offspring telomere length and offspring sex were included as covariates. Random effects were specified as above.</w:t>
+        <w:t xml:space="preserve">Acknowledgements</w:t>
+      </w:r>
+    </w:p>
+    <w:p>
+      <w:r>
+        <w:t xml:space="preserve">We thank Nature Seychelles for facilitating the long-term Seychelles warbler project. The Seychelles Bureau of Standards and Department of Environment gave permission for sampling and fieldwork. We thank Emma Barrett for her work on this project, everyone who has helped in the field, and the current Seychelles warbler research group for useful discussions. This work was funded by two Natural Environment Research Council (NERC) grants to DSR (NE/F02083X/1 and NE/K005502/1). LGS is supported by an Edward Grey Instiute Fellowship, and HLD was funded by a NERC fellowship.</w:t>
       </w:r>
     </w:p>
     <w:p>
@@ -511,19 +531,6 @@
         <w:rPr>
           <w:b/>
         </w:rPr>
-        <w:t xml:space="preserve">Acknowledgements</w:t>
-      </w:r>
-    </w:p>
-    <w:p>
-      <w:r>
-        <w:t xml:space="preserve">We thank Nature Seychelles for facilitating the long-term Seychelles warbler project. The Seychelles Bureau of Standards and Department of Environment gave permission for sampling and fieldwork. We thank Emma Barrett for her work on this project, everyone who has helped in the field, and the current Seychelles warbler research group for useful discussions. This work was funded by two Natural Environment Research Council (NERC) grants to DSR (NE/F02083X/1 and NE/K005502/1). LGS is supported by an Edward Grey Instiute Fellowship, and HLD was funded by a NERC fellowship.</w:t>
-      </w:r>
-    </w:p>
-    <w:p>
-      <w:r>
-        <w:rPr>
-          <w:b/>
-        </w:rPr>
         <w:t xml:space="preserve">References</w:t>
       </w:r>
     </w:p>
@@ -581,28 +588,6 @@
       </w:pPr>
       <w:r>
         <w:t xml:space="preserve">Richardson, D. S., F. L. Jury, D. A. Dawson, P. Salgueiro, J. Komdeur, and T. Burke. 2000. Fifty Seychelles warbler (Acrocephalus sechellensis) microsatellite loci polymorphic in Sylviidae species and their cross‐species amplification in other passerine birds. Molecular Ecology 9:2225–2230.</w:t>
-      </w:r>
-    </w:p>
-    <w:p>
-      <w:pPr>
-        <w:pStyle w:val="Bibliography"/>
-      </w:pPr>
-      <w:r>
-        <w:t xml:space="preserve">Simons, M. J. 2015. Questioning causal involvement of telomeres in aging. Ageing Research Reviews, doi:</w:t>
-      </w:r>
-      <w:r>
-        <w:t xml:space="preserve"> </w:t>
-      </w:r>
-      <w:hyperlink r:id="rId21">
-        <w:r>
-          <w:rPr>
-            <w:rStyle w:val="Link"/>
-          </w:rPr>
-          <w:t xml:space="preserve">10.1016/j.arr.2015.08.002</w:t>
-        </w:r>
-      </w:hyperlink>
-      <w:r>
-        <w:t xml:space="preserve">.</w:t>
       </w:r>
     </w:p>
     <w:p>
@@ -877,7 +862,7 @@
     </w:lvl>
   </w:abstractNum>
   <w:abstractNum w:abstractNumId="990">
-    <w:nsid w:val="9d1d52cd"/>
+    <w:nsid w:val="cc771768"/>
     <w:multiLevelType w:val="multilevel"/>
     <w:lvl w:ilvl="0">
       <w:numFmt w:val="bullet"/>
@@ -958,7 +943,7 @@
     </w:lvl>
   </w:abstractNum>
   <w:abstractNum w:abstractNumId="99411">
-    <w:nsid w:val="10cde5a8"/>
+    <w:nsid w:val="fc441d19"/>
     <w:multiLevelType w:val="multilevel"/>
     <w:lvl w:ilvl="0">
       <w:start w:val="1"/>

</xml_diff>

<commit_message>
Tweaks and readme edit
</commit_message>
<xml_diff>
--- a/Manuscript/Telomere_parentage_v1.docx
+++ b/Manuscript/Telomere_parentage_v1.docx
@@ -636,12 +636,12 @@
         <w:t xml:space="preserve"> </w:t>
       </w:r>
       <w:r>
-        <w:t xml:space="preserve">= &lt; 0.01); however, the interaction between parental telomere length and sex was not significant (estimate = -0.78, CIs = -1.69, 0.14; Fig. 3C).</w:t>
-      </w:r>
-    </w:p>
-    <w:p>
-      <w:r>
-        <w:t xml:space="preserve">Finally, we tested how juvenile telomere length in each was related to survival. Survival was significantly higher in males (est = 3.12; CI = 1.10, 5.14), and positively related to telomere length (est = 0.52; CI = 0.14, 0.89). Importantly, there was a significant interaction effect between sex and telomere length on survival (est = -0.64; CI = -1.08, -0.20). Telomere length in female juveniles was positively related to juvenile survival, while no such relationship was observed in males (Fig. 3D).</w:t>
+        <w:t xml:space="preserve">&lt; 0.01); however, the interaction between parental telomere length and sex was not significant (estimate = -0.78, CIs = -1.69, 0.14; Fig. 3C).</w:t>
+      </w:r>
+    </w:p>
+    <w:p>
+      <w:r>
+        <w:t xml:space="preserve">Finally, we tested how juvenile telomere length in each was related to survival. In a model not including telomere length, we found no difference between sexes in probability of survival to adulthood (est = 0.37; CI = -0.38, 1.12). However, when telomere length was included in the model we found that survival was significantly higher in males (est = 3.12; CI = 1.10, 5.14), and positively related to telomere length (est = 0.52; CI = 0.14, 0.89). Importantly, there was a significant interaction effect between sex and telomere length on survival (est = -0.64; CI = -1.08, -0.20). Telomere length in female juveniles was positively related to juvenile survival, while no such relationship was observed in males (Fig. 3D).</w:t>
       </w:r>
     </w:p>
     <w:p>
@@ -1081,7 +1081,7 @@
     </w:lvl>
   </w:abstractNum>
   <w:abstractNum w:abstractNumId="990">
-    <w:nsid w:val="3183a5f4"/>
+    <w:nsid w:val="e342e6fc"/>
     <w:multiLevelType w:val="multilevel"/>
     <w:lvl w:ilvl="0">
       <w:numFmt w:val="bullet"/>
@@ -1162,7 +1162,7 @@
     </w:lvl>
   </w:abstractNum>
   <w:abstractNum w:abstractNumId="99411">
-    <w:nsid w:val="71596d6e"/>
+    <w:nsid w:val="1c457470"/>
     <w:multiLevelType w:val="multilevel"/>
     <w:lvl w:ilvl="0">
       <w:start w:val="1"/>

</xml_diff>

<commit_message>
Abstract, intro discussion edits
</commit_message>
<xml_diff>
--- a/Manuscript/Telomere_parentage_v1.docx
+++ b/Manuscript/Telomere_parentage_v1.docx
@@ -7,7 +7,7 @@
         <w:rPr>
           <w:b/>
         </w:rPr>
-        <w:t xml:space="preserve">Adaptive sex ratio allocation is linked to maternal telomere length in the Seychelles warbler</w:t>
+        <w:t xml:space="preserve">Parental telomere length predicts offspring sex ratio in the Seychelles warbler</w:t>
       </w:r>
     </w:p>
     <w:p>
@@ -146,12 +146,59 @@
         <w:rPr>
           <w:b/>
         </w:rPr>
+        <w:t xml:space="preserve">Correspondence</w:t>
+      </w:r>
+      <w:r>
+        <w:t xml:space="preserve">: Lewis Spurgin -</w:t>
+      </w:r>
+      <w:r>
+        <w:t xml:space="preserve"> </w:t>
+      </w:r>
+      <w:hyperlink r:id="rId21">
+        <w:r>
+          <w:rPr>
+            <w:rStyle w:val="Link"/>
+          </w:rPr>
+          <w:t xml:space="preserve">lewisspurgin@gmail.com</w:t>
+        </w:r>
+      </w:hyperlink>
+      <w:r>
+        <w:t xml:space="preserve">; David Richardson -</w:t>
+      </w:r>
+      <w:r>
+        <w:t xml:space="preserve"> </w:t>
+      </w:r>
+      <w:hyperlink r:id="rId22">
+        <w:r>
+          <w:rPr>
+            <w:rStyle w:val="Link"/>
+          </w:rPr>
+          <w:t xml:space="preserve">david.richardson@uea.ac.uk</w:t>
+        </w:r>
+      </w:hyperlink>
+    </w:p>
+    <w:p>
+      <w:r>
+        <w:rPr>
+          <w:b/>
+        </w:rPr>
+        <w:t xml:space="preserve">Key words</w:t>
+      </w:r>
+      <w:r>
+        <w:t xml:space="preserve">: Sex allocation, sex ratio,</w:t>
+      </w:r>
+    </w:p>
+    <w:p>
+      <w:r>
+        <w:rPr>
+          <w:b/>
+        </w:rPr>
         <w:t xml:space="preserve">Abstract</w:t>
       </w:r>
     </w:p>
     <w:p>
       <w:r>
-        <w:t xml:space="preserve">Previous research has shown that cooperatively breeding Seychelles warblers (</w:t>
+        <w:t xml:space="preserve">A major puzzle in evolutionary biology concerns when and why mothers should modify the sex of their offspring to maximise their own fitness. Theory suggests that mothers show bias sex ratios towards the sex with the highest fitness gains when in good condition; however, empirical support for this hypothesis is equivocal. Cooperatively breeding Seychelles warblers (</w:t>
       </w:r>
       <w:r>
         <w:rPr>
@@ -160,7 +207,7 @@
         <w:t xml:space="preserve">Acrocephalus sechellensis</w:t>
       </w:r>
       <w:r>
-        <w:t xml:space="preserve">) adaptively modify the sex ratio of their offspring, producing an excess of females in good conditions in order to maximise the chance of gaining helpers in their territories. Here we show that offspring sex ratio is related to maternal telomere length in this species. Mothers with longer telomeres produced an excess of daughters, while mothers with short telomeres produced an excess of sons. Furthermore, mothers with longer telomeres had offspring with longer telomeres and lower rates of telomere shortening, suggesting that maternal condition is positively related to offspring condition. Finally,longer maternal telomeres were associated with increased survival to adulthood in offspring, and female offspring had lower survival probabilities than males. Our data show that female birds can adaptively modify offspring sex ratio according to their condition, and that telomeres can provide useful insights into sex ratio evolution.</w:t>
+        <w:t xml:space="preserve">) adaptively modify the sex of their offspring, producing an excess of females in good conditions in order to maximise the fitness gains from having related helpers in their territories. Here we show that sex ratio modification in the Seychelles warbler is mediated by parental telomere length in this species. Telomeres are protective caps on the ends of chromosomes that shorten in response to stress, and are excellent biomarkers of individual condition. Mothers and fathers with long telomeres produced 77% daughters, while parents with short telomeres produced 69% sons. Furthermore, we found a positive association between parental and offspring telomere length, suggesting that condition is passed on from parents to offspring. Finally, we found that longer telomeres in juvenile females, but not males, was strongly associated with increased survival. This suggests that female offspring are disproportionately affected by parental investment, and that parents produce female offspring, and that birds produce female offspring when in good condition to maximise their own fitness.</w:t>
       </w:r>
     </w:p>
     <w:p>
@@ -173,7 +220,166 @@
     </w:p>
     <w:p>
       <w:r>
-        <w:t xml:space="preserve">Evolutionary theory suggests that females should modify the sex ratio of their offspring according to their condition or the quality of their environment</w:t>
+        <w:t xml:space="preserve">In many organisms females produce offspring with skewed sex ratios, despite the fact natural selection operates against deviations from unity in a frequncy-dependent manner</w:t>
+      </w:r>
+      <w:r>
+        <w:t xml:space="preserve"> </w:t>
+      </w:r>
+      <w:r>
+        <w:t xml:space="preserve">(Fisher 1930)</w:t>
+      </w:r>
+      <w:r>
+        <w:t xml:space="preserve">. In a seminal paper, Trivers and Willard proposed that when maternal condition affects offspring fitness, and when fitness of males is affected more than females, mothers in good condition should produce more sons in order to maximise their own fitness</w:t>
+      </w:r>
+      <w:r>
+        <w:t xml:space="preserve"> </w:t>
+      </w:r>
+      <w:r>
+        <w:t xml:space="preserve">(Trivers and Willard 1973)</w:t>
+      </w:r>
+      <w:r>
+        <w:t xml:space="preserve">. More recent theoretical work has shown that natural selection may favour either sons or daughters, depending on the quality of the rearing environment</w:t>
+      </w:r>
+      <w:r>
+        <w:t xml:space="preserve"> </w:t>
+      </w:r>
+      <w:r>
+        <w:t xml:space="preserve">(Charnov et al. 1981)</w:t>
+      </w:r>
+      <w:r>
+        <w:t xml:space="preserve">, paternal attractiveness</w:t>
+      </w:r>
+      <w:r>
+        <w:t xml:space="preserve"> </w:t>
+      </w:r>
+      <w:r>
+        <w:t xml:space="preserve">(Burley 1981)</w:t>
+      </w:r>
+      <w:r>
+        <w:t xml:space="preserve">, and depending on the life-history and sex-specific demography of the populaiton being studied</w:t>
+      </w:r>
+      <w:r>
+        <w:t xml:space="preserve"> </w:t>
+      </w:r>
+      <w:r>
+        <w:t xml:space="preserve">(Leimar 1996; Schindler et al. 2015)</w:t>
+      </w:r>
+      <w:r>
+        <w:t xml:space="preserve">.</w:t>
+      </w:r>
+    </w:p>
+    <w:p>
+      <w:r>
+        <w:t xml:space="preserve">Given that theory predicts a range of relationships between maternal condition and offspring sex ratio, it is perhaps not surprising that results from empirical studies in natural populations have been highly varied</w:t>
+      </w:r>
+      <w:r>
+        <w:t xml:space="preserve"> </w:t>
+      </w:r>
+      <w:r>
+        <w:t xml:space="preserve">(reviewed in West 2009)</w:t>
+      </w:r>
+      <w:r>
+        <w:t xml:space="preserve">. When in good condition or a high quality environment, mothers can produce an excess of sons</w:t>
+      </w:r>
+      <w:r>
+        <w:t xml:space="preserve"> </w:t>
+      </w:r>
+      <w:r>
+        <w:t xml:space="preserve">(e.g. Ellegren et al. 1996; Nager and Monaghan 1999; Pryke and Griffith 2009)</w:t>
+      </w:r>
+      <w:r>
+        <w:t xml:space="preserve">, an excess of daughters</w:t>
+      </w:r>
+      <w:r>
+        <w:t xml:space="preserve"> </w:t>
+      </w:r>
+      <w:r>
+        <w:t xml:space="preserve">(e.g. Komdeur et al. 1997; Hewison et al. 2005)</w:t>
+      </w:r>
+      <w:r>
+        <w:t xml:space="preserve">, or neither</w:t>
+      </w:r>
+      <w:r>
+        <w:t xml:space="preserve"> </w:t>
+      </w:r>
+      <w:r>
+        <w:t xml:space="preserve">(e.g. Brown and Silk 2002; Postma et al. 2011; MacLeod and Clutton-Brock 2013)</w:t>
+      </w:r>
+      <w:r>
+        <w:t xml:space="preserve">. However, it has proved difficult to tell whether the patterns observed in natural populations match theoretical expectations</w:t>
+      </w:r>
+      <w:r>
+        <w:t xml:space="preserve"> </w:t>
+      </w:r>
+      <w:r>
+        <w:t xml:space="preserve">(Komdeur and Pen 2002; Abe et al. 2014)</w:t>
+      </w:r>
+      <w:r>
+        <w:t xml:space="preserve">. A major reason for this is that in many species the life-history data required to generate predictions about sex allocation are lacking. In such cases it is very difficult to tell whether observed relationships (or lack thereof) are consistent with evolutionarily plausible scenarios, or whether they reflect type I and II error</w:t>
+      </w:r>
+      <w:r>
+        <w:t xml:space="preserve"> </w:t>
+      </w:r>
+      <w:r>
+        <w:t xml:space="preserve">(Leimar 1996; Schindler et al. 2015)</w:t>
+      </w:r>
+      <w:r>
+        <w:t xml:space="preserve">.</w:t>
+      </w:r>
+    </w:p>
+    <w:p>
+      <w:r>
+        <w:t xml:space="preserve">A second problem with sex allocation studies is that of measuring parental condition. The majority of studies of parental condition and offspring sex ratio have used a measure of body condition based on body fat</w:t>
+      </w:r>
+      <w:r>
+        <w:t xml:space="preserve"> </w:t>
+      </w:r>
+      <w:r>
+        <w:t xml:space="preserve">(e.g. Whittingham and Dunn 2000; Hewison et al. 2005)</w:t>
+      </w:r>
+      <w:r>
+        <w:t xml:space="preserve">, or a measure of social rank</w:t>
+      </w:r>
+      <w:r>
+        <w:t xml:space="preserve"> </w:t>
+      </w:r>
+      <w:r>
+        <w:t xml:space="preserve">(e.g. Clutton-Brock et al. 1984; MacLeod and Clutton-Brock 2013)</w:t>
+      </w:r>
+      <w:r>
+        <w:t xml:space="preserve">. However, morphological measures of condition may be related to resource availability in variety of ways, making them a poor measure of condition</w:t>
+      </w:r>
+      <w:r>
+        <w:t xml:space="preserve"> </w:t>
+      </w:r>
+      <w:r>
+        <w:t xml:space="preserve">(discussed in Sheldon and West 2004)</w:t>
+      </w:r>
+      <w:r>
+        <w:t xml:space="preserve">. Social rank appears to be a better measure of resource availability</w:t>
+      </w:r>
+      <w:r>
+        <w:t xml:space="preserve"> </w:t>
+      </w:r>
+      <w:r>
+        <w:t xml:space="preserve">(Sheldon and West 2004)</w:t>
+      </w:r>
+      <w:r>
+        <w:t xml:space="preserve">, but its efficacy as a measure of condition is will to vary among species according to social structure, and in many cases (i.e. in species with no obvious distinctions between dominant and subordinate individuals) is unmeasurable. Thus a robust, widely applicable measure of condition is needed to understand sex allocation, but such a measure is currently lacking.</w:t>
+      </w:r>
+    </w:p>
+    <w:p>
+      <w:r>
+        <w:t xml:space="preserve">Telomeres are being increasingly recognised as excellent biomarkers of individual condition, reflecting acccumulating costs experienced over an individuals' lifetime</w:t>
+      </w:r>
+      <w:r>
+        <w:t xml:space="preserve"> </w:t>
+      </w:r>
+      <w:r>
+        <w:t xml:space="preserve">(Monaghan and Haussmann 2006; Asghar et al. 2015)</w:t>
+      </w:r>
+      <w:r>
+        <w:t xml:space="preserve">. These protective caps on the ends of chromosomes shorten with age, and in response to oxidative stress caused by poor environmental and/or social conditions</w:t>
       </w:r>
       <w:r>
         <w:t xml:space="preserve"> </w:t>
@@ -182,103 +388,30 @@
         <w:t xml:space="preserve">(</w:t>
       </w:r>
       <w:r>
-        <w:rPr>
-          <w:b/>
-        </w:rPr>
-        <w:t xml:space="preserve">???</w:t>
-      </w:r>
-      <w:r>
-        <w:t xml:space="preserve">; Trivers and Willard 1973)</w:t>
-      </w:r>
-      <w:r>
-        <w:t xml:space="preserve">. In a seminal paper, Trivers and Willard proposed that when maternal condition affects offspring fitness, and when fitness of males is affected more than females, mothers in good condition should produce more sons in order to maximise their own fitness</w:t>
-      </w:r>
-      <w:r>
-        <w:t xml:space="preserve"> </w:t>
-      </w:r>
-      <w:r>
-        <w:t xml:space="preserve">(Trivers and Willard 1973)</w:t>
-      </w:r>
-      <w:r>
-        <w:t xml:space="preserve">. More recent extensions of the Trivers-Willard hypothesis have shown that either sons or daughters can be favoured, depending on the life-history and sex-specific demography of the species or populaiton being studied</w:t>
-      </w:r>
-      <w:r>
-        <w:t xml:space="preserve"> </w:t>
-      </w:r>
-      <w:r>
-        <w:t xml:space="preserve">(</w:t>
-      </w:r>
-      <w:r>
-        <w:rPr>
-          <w:b/>
-        </w:rPr>
-        <w:t xml:space="preserve">???</w:t>
-      </w:r>
-      <w:r>
-        <w:t xml:space="preserve">)</w:t>
-      </w:r>
-      <w:r>
-        <w:t xml:space="preserve">.</w:t>
-      </w:r>
-    </w:p>
-    <w:p>
-      <w:r>
-        <w:t xml:space="preserve">Given that theory predicts a range of relationships between maternal condition and offspring sex ratio, it is perhaps not surprising that empirical studies in natural populations have found that high maternal condition is associated with an excess of sons [], an excess of daughters, or neither []. However, it has proved difficult to tell whether the patterns observed in natural populations match theoretical expectations, for two main reasons. First, in many species the life-history data required to generate predictions about sex allocation are lacking []. In such cases it is very difficult to tell whether observed relationships (or lack thereof) are consistent with evolutionarily plausible scenarios, or whether they reflect type I and II error. Second, there is the problem of measuring maternal condition. The majority of studies of maternal condition and offspring sex ratio have used a measure of body condition based on body fat, or a measure of social rank. However, body fat may be related to resource availability, making it a poor measure of condition. Social rank appears to be a better measure of resource availability, but its efficacy as a measure of condition is also expected to vary among species, and in many systems is unmeasurable. Having an adequate measure of condition has been shown to have a significant effect on the likelihood of detecting adaptive sex allocation</w:t>
-      </w:r>
-      <w:r>
-        <w:t xml:space="preserve"> </w:t>
-      </w:r>
-      <w:r>
-        <w:t xml:space="preserve">(</w:t>
-      </w:r>
-      <w:r>
-        <w:rPr>
-          <w:b/>
-        </w:rPr>
-        <w:t xml:space="preserve">???</w:t>
-      </w:r>
-      <w:r>
-        <w:t xml:space="preserve">)</w:t>
-      </w:r>
-      <w:r>
-        <w:t xml:space="preserve">, and is therefore paramount.</w:t>
-      </w:r>
-    </w:p>
-    <w:p>
-      <w:r>
-        <w:t xml:space="preserve">Telomeres are protective caps on the ends of chromosomes that shorten with age, and in response to oxidative stress caused by poor environmental and/or social conditions. Telomere shortening is also directly involved in cellular senescence and cell death, and telomere length and dynamics have been linked to survival and lifespan in a number of species. Whether telomeres are causal in organismal senescence is not yet clear</w:t>
-      </w:r>
-      <w:r>
-        <w:t xml:space="preserve"> </w:t>
-      </w:r>
-      <w:r>
-        <w:t xml:space="preserve">(</w:t>
-      </w:r>
-      <w:r>
-        <w:rPr>
-          <w:b/>
-        </w:rPr>
-        <w:t xml:space="preserve">???</w:t>
-      </w:r>
-      <w:r>
-        <w:t xml:space="preserve">)</w:t>
-      </w:r>
-      <w:r>
-        <w:t xml:space="preserve">. What is clear, however, is that telomere can act as biomarkers of individual condition, reflecting acccumulating costs experienced over an individuals' lifetime</w:t>
-      </w:r>
-      <w:r>
-        <w:t xml:space="preserve"> </w:t>
-      </w:r>
-      <w:r>
-        <w:t xml:space="preserve">(Asghar et al. 2015)</w:t>
-      </w:r>
-      <w:r>
-        <w:t xml:space="preserve">. Telomeres therefore present an ideal biomarker to test the hypothesis that maternal condition is linked to offpsring sex ratio. Moreover, by measuring offspring telomeres and relating this to maternal telomere length, we can also test whether maternal condition is passed on to her offspring.</w:t>
-      </w:r>
-    </w:p>
-    <w:p>
-      <w:r>
-        <w:t xml:space="preserve">In this study we use telomeres to test the hypothesis that maternal condition is related to offspring sex ratio in the Seychelles warbler(</w:t>
+        <w:t xml:space="preserve">Von Zglinicki</w:t>
+      </w:r>
+      <w:r>
+        <w:t xml:space="preserve"> </w:t>
+      </w:r>
+      <w:r>
+        <w:t xml:space="preserve">2002; Epel et al. 2004)</w:t>
+      </w:r>
+      <w:r>
+        <w:t xml:space="preserve">. Telomere shortening is also directly involved in cellular senescence and cell death, and telomere length and dynamics have been linked to survival and lifespan in a number of species</w:t>
+      </w:r>
+      <w:r>
+        <w:t xml:space="preserve"> </w:t>
+      </w:r>
+      <w:r>
+        <w:t xml:space="preserve">(Cawthon et al. 2003; Heidinger et al. 2012; Barrett et al. 2013)</w:t>
+      </w:r>
+      <w:r>
+        <w:t xml:space="preserve">.Telomeres therefore present an ideal biomarker to test the hypothesis that parental condition is linked to offpsring sex ratio. However, to our knowledge no studies have looked at parental telomere length in relation to offspring sex ratio.</w:t>
+      </w:r>
+    </w:p>
+    <w:p>
+      <w:r>
+        <w:t xml:space="preserve">In this study we use telomeres to test the hypothesis that parental condition is related to offspring sex ratio in the Seychelles warbler(</w:t>
       </w:r>
       <w:r>
         <w:rPr>
@@ -296,24 +429,39 @@
         <w:t xml:space="preserve">(Komdeur et al. 1997; Frank 1998)</w:t>
       </w:r>
       <w:r>
-        <w:t xml:space="preserve">. The Seychelles warbler is a facultative cooperative breeder; in good environmental conditions, daughters often remain on their natal territory to help rear their siblings []. Komdeur</w:t>
-      </w:r>
-      <w:r>
-        <w:t xml:space="preserve"> </w:t>
-      </w:r>
-      <w:r>
-        <w:t xml:space="preserve">(1997)</w:t>
-      </w:r>
-      <w:r>
-        <w:t xml:space="preserve"> </w:t>
-      </w:r>
-      <w:r>
-        <w:t xml:space="preserve">showed that females on high quality territoried produce an excess of daughters in order to retain co-breeders and maximise inclusive fitness. Follow up work has shown that this effect is not due to the selective disappearance of males, and that there are indeed benefits of producing daughters on high quality territories in terms of inclusive fitness. However, until now we have never tested whether adaptive sex ratio allocation in the Seychelles warbler is mediated by maternal condition.</w:t>
-      </w:r>
-    </w:p>
-    <w:p>
-      <w:r>
-        <w:t xml:space="preserve">We first test the hypothesis that parents with longer telomeres produce more females. We then then test whether longer telomeres in parents is associated with longer telomeres in offspring. Finally, we analyse sex-specific patterns of offspring survival to test the hypothesis that sex ratio variation results in realised direct and inclusive fitness benefits to parents.</w:t>
+        <w:t xml:space="preserve">. The Seychelles warbler is a facultative cooperative breeder; in good environmental conditions, daughters often remain on their natal territory to help rear their siblings</w:t>
+      </w:r>
+      <w:r>
+        <w:t xml:space="preserve"> </w:t>
+      </w:r>
+      <w:r>
+        <w:t xml:space="preserve">(Komdeur 1996)</w:t>
+      </w:r>
+      <w:r>
+        <w:t xml:space="preserve">. Females on high quality territories produce an excess of daughters in order to retain co-breeders and maximise inclusive fitness</w:t>
+      </w:r>
+      <w:r>
+        <w:t xml:space="preserve"> </w:t>
+      </w:r>
+      <w:r>
+        <w:t xml:space="preserve">(Komdeur 1996; Komdeur et al. 1997)</w:t>
+      </w:r>
+      <w:r>
+        <w:t xml:space="preserve">. Follow up work has shown that there are both direct and indirect fitness benefits of producing daughters on high quality territories</w:t>
+      </w:r>
+      <w:r>
+        <w:t xml:space="preserve"> </w:t>
+      </w:r>
+      <w:r>
+        <w:t xml:space="preserve">(Komdeur 1998; Richardson et al. 2002)</w:t>
+      </w:r>
+      <w:r>
+        <w:t xml:space="preserve">, suggesting that this is an adaptive trait. However, until now we have never tested whether adaptive sex ratio allocation in the Seychelles warbler is mediated by maternal or paternal condition.</w:t>
+      </w:r>
+    </w:p>
+    <w:p>
+      <w:r>
+        <w:t xml:space="preserve">We first test the hypothesis that parents with longer telomeres produce more females. We then then test the hypothesis that parental condition is passed onto offspring by testing for a positive relationship between telomere length in parents and offspring. Finally, we analyse sex-specificrelationships between telomere length and offspring survival to test the hypothesis that survival of daughters, but not sons, is condition dependent. We discuss our results in the context of realised direct and inclusive fitness benefits to parents.</w:t>
       </w:r>
     </w:p>
     <w:p>
@@ -328,15 +476,15 @@
       <w:pPr>
         <w:pStyle w:val="Heading5"/>
       </w:pPr>
-      <w:bookmarkStart w:id="21" w:name="study-species-and-sampling"/>
-      <w:bookmarkEnd w:id="21"/>
+      <w:bookmarkStart w:id="23" w:name="study-species-and-sampling"/>
+      <w:bookmarkEnd w:id="23"/>
       <w:r>
         <w:t xml:space="preserve">Study species and sampling</w:t>
       </w:r>
     </w:p>
     <w:p>
       <w:r>
-        <w:t xml:space="preserve">We utilised a long-term study of Seychelles warblers on Cousin Island, which has been studied since 1986, and intnsively monitored since 1997</w:t>
+        <w:t xml:space="preserve">We utilised a long-term study of Seychelles warblers on Cousin Island, which has been monitored since 1986, intensively so since 1997</w:t>
       </w:r>
       <w:r>
         <w:t xml:space="preserve"> </w:t>
@@ -449,8 +597,8 @@
       <w:pPr>
         <w:pStyle w:val="Heading5"/>
       </w:pPr>
-      <w:bookmarkStart w:id="22" w:name="molecular-methods-and-parentage"/>
-      <w:bookmarkEnd w:id="22"/>
+      <w:bookmarkStart w:id="24" w:name="molecular-methods-and-parentage"/>
+      <w:bookmarkEnd w:id="24"/>
       <w:r>
         <w:t xml:space="preserve">Molecular methods and parentage</w:t>
       </w:r>
@@ -529,7 +677,7 @@
     </w:p>
     <w:p>
       <w:r>
-        <w:t xml:space="preserve">Telomeres were measured from a total of 1392 samples, using a qPCR method with absolute standards</w:t>
+        <w:t xml:space="preserve">Telomeres were measured from a total of 1395 samples, using a qPCR method with absolute standards</w:t>
       </w:r>
       <w:r>
         <w:t xml:space="preserve"> </w:t>
@@ -607,12 +755,12 @@
     </w:p>
     <w:p>
       <w:r>
-        <w:t xml:space="preserve">Maternal and paternal telomere length were positively, but non-signficantly, related (Pearson correlation, estimate = 0.17; CIs, = -0.04, 0.36; Fig. 1A). Therefore while it is possible that offspring with high quality mothers also had high quality fathers, this relationship is very weak. Generalised linear mixed models controlling for maternal age showed that offspring sex ratio was significantly related to maternal telomere length (estimate = -0.67, CIs = -1.19, -0.16; Fig. 1B). There was also a tendency for fathers with longer telomeres to have more female offspring, although this was not significant (estimate = -0.43, CIs = -0.95, 0.09; Fig. 1C). Interestingly, we found that the average telomere length of both mother and father had the strongest effect on offspring sex ratio (estimate = -0.69, CIs = -1.09, -0.29; Fig. 1D). Pairs with short telomeres (&lt;4kb) produced on average 69% males, while pairs with long telomeres (&gt;6kb) produced 77% females. We found no effect of territory quality or the number of helpers on offspring sex ratio (Table S1).</w:t>
-      </w:r>
-    </w:p>
-    <w:p>
-      <w:r>
-        <w:t xml:space="preserve">We then tested whether parental condition was passed on to offspring by testing for relationships between parental and offspring telomere length. Offspring telomere length not related to maternal telomere length (estimate = 0.07, CIs = -0.26, 0.40; Fig. 3A), but was positively related to paternal telomere length (estimate = 0.50, CIs = 0.13, 0.87; Fig. 3B). Again, however, the strongest relationship was found with mean parental telomere length (estimate = 0.69, CIs = 0.12, 1.25; Fig. 3C). The relationship between parental and offpring telomere length was stronger for females (Fig. 3C; R</w:t>
+        <w:t xml:space="preserve">Maternal and paternal telomere length were positively, but non-signficantly, related (Pearson correlation, estimate = 0.17; CIs, = -0.04, 0.36; Fig. 1A). Therefore while it is possible that offspring with high quality mothers also had high quality fathers, this relationship is very weak. Generalised linear mixed models controlling for maternal age (Table S1) showed that offspring sex ratio was significantly related to maternal telomere length (estimate = -0.67, CIs = -1.19, -0.16; Fig. 1B). There was also a tendency for fathers with longer telomeres to have more female offspring, although this was not significant (estimate = -0.43, CIs = -0.95, 0.09; Fig. 1C). Interestingly, we found that the average telomere length of both mother and father had the strongest effect on offspring sex ratio (estimate = -0.69, CIs = -1.09, -0.29; Fig. 1D). Pairs with short telomeres (&lt;4kb) produced on average 69% males, while pairs with long telomeres (&gt;6kb) produced 77% females. We found no effect of territory quality or the number of helpers on offspring sex ratio (Table S1).</w:t>
+      </w:r>
+    </w:p>
+    <w:p>
+      <w:r>
+        <w:t xml:space="preserve">We then tested whether parental condition was passed on to offspring by testing for relationships between parental and offspring telomere length (Table S2). Offspring telomere length not related to maternal telomere length (estimate = 0.06, CIs = -0.28, 0.41; Fig. 3A), but was positively related to paternal telomere length (estimate = 0.46, CIs = 0.08, 0.84; Fig. 3B). Again, however, the strongest relationship was found with mean parental telomere length (estimate = 0.70, CIs = 0.14, 1.27; Fig. 3C). The relationship between parental and offpring telomere length was stronger for females (Fig. 3C; R</w:t>
       </w:r>
       <w:r>
         <w:rPr>
@@ -636,12 +784,12 @@
         <w:t xml:space="preserve"> </w:t>
       </w:r>
       <w:r>
-        <w:t xml:space="preserve">&lt; 0.01); however, the interaction between parental telomere length and sex was not significant (estimate = -0.78, CIs = -1.69, 0.14; Fig. 3C).</w:t>
-      </w:r>
-    </w:p>
-    <w:p>
-      <w:r>
-        <w:t xml:space="preserve">Finally, we tested how juvenile telomere length in each was related to survival. In a model not including telomere length, we found no difference between sexes in probability of survival to adulthood (est = 0.37; CI = -0.38, 1.12). However, when telomere length was included in the model we found that survival was significantly higher in males (est = 3.12; CI = 1.10, 5.14), and positively related to telomere length (est = 0.52; CI = 0.14, 0.89). Importantly, there was a significant interaction effect between sex and telomere length on survival (est = -0.64; CI = -1.08, -0.20). Telomere length in female juveniles was positively related to juvenile survival, while no such relationship was observed in males (Fig. 3D).</w:t>
+        <w:t xml:space="preserve">&lt; 0.01); however, the interaction between parental telomere length and sex was not significant (estimate = -0.60, CIs = -1.56, 0.35; Fig. 3C).</w:t>
+      </w:r>
+    </w:p>
+    <w:p>
+      <w:r>
+        <w:t xml:space="preserve">Finally, we tested how juvenile telomere length in each was related to survival (Table S3). In a model not including telomere length, we found no difference between sexes in probability of survival to adulthood (est = 0.37; CI = -0.38, 1.12). However, when telomere length was included in the model we found that survival was significantly higher in males (est = 3.12; CI = 1.10, 5.14), and positively related to telomere length (est = 0.52; CI = 0.14, 0.89). Importantly, there was a significant interaction effect between sex and telomere length on survival (est = -0.64; CI = -1.08, -0.20). Telomere length in female juveniles was positively related to juvenile survival, while no such relationship was observed in males (Fig. 3D).</w:t>
       </w:r>
     </w:p>
     <w:p>
@@ -654,24 +802,12 @@
     </w:p>
     <w:p>
       <w:r>
-        <w:t xml:space="preserve">Komdeur</w:t>
-      </w:r>
-      <w:r>
-        <w:t xml:space="preserve"> </w:t>
-      </w:r>
-      <w:r>
-        <w:t xml:space="preserve">(1997)</w:t>
-      </w:r>
-      <w:r>
-        <w:t xml:space="preserve"> </w:t>
-      </w:r>
-      <w:r>
-        <w:t xml:space="preserve">showed that female Seychelles warblers modify the sex ratio of their offspring according to their territory quality. Here, by using telomeres, we show that</w:t>
-      </w:r>
-    </w:p>
-    <w:p>
-      <w:r>
-        <w:t xml:space="preserve">Telomeres better measure than body condition/social status</w:t>
+        <w:t xml:space="preserve">Seychelles warblers modify the sex ratio of their offspring according to their territory quality. Here, by using telomeres, we show that</w:t>
+      </w:r>
+    </w:p>
+    <w:p>
+      <w:r>
+        <w:t xml:space="preserve">Telomeres better measure than body condition.</w:t>
       </w:r>
     </w:p>
     <w:p>
@@ -710,6 +846,14 @@
         <w:pStyle w:val="Bibliography"/>
       </w:pPr>
       <w:r>
+        <w:t xml:space="preserve">Abe, J., Y. Kamimura, and S. a. West. 2014. Inexplicably female-biased sex ratios in melittobia wasps. Evolution 2709–2717.</w:t>
+      </w:r>
+    </w:p>
+    <w:p>
+      <w:pPr>
+        <w:pStyle w:val="Bibliography"/>
+      </w:pPr>
+      <w:r>
         <w:t xml:space="preserve">Asghar, M., D. Hasselquist, B. Hansson, P. Zehtindjiev, H. Westerdahl, and S. Bensch. 2015. Hidden costs of infection: Chronic malaria accelerates telomere degradation and senescence in wild birds. Science 347:436–438.</w:t>
       </w:r>
     </w:p>
@@ -742,6 +886,55 @@
         <w:pStyle w:val="Bibliography"/>
       </w:pPr>
       <w:r>
+        <w:t xml:space="preserve">Brown, G. R., and J. B. Silk. 2002. Reconsidering the null hypothesis: Is maternal rank associated with birth sex ratios in primate groups? Proceedings of the National Academy of Sciences of the United States of America 99:11252–11255.</w:t>
+      </w:r>
+    </w:p>
+    <w:p>
+      <w:pPr>
+        <w:pStyle w:val="Bibliography"/>
+      </w:pPr>
+      <w:r>
+        <w:t xml:space="preserve">Burley, N. 1981. Sex Ratio manipulation and selection for attractiveness. Science 211:722–725.</w:t>
+      </w:r>
+    </w:p>
+    <w:p>
+      <w:pPr>
+        <w:pStyle w:val="Bibliography"/>
+      </w:pPr>
+      <w:r>
+        <w:t xml:space="preserve">Cawthon, R. M., K. R. Smith, E. O’Brien, A. Sivatchenko, and R. A. Kerber. 2003. Association between telomere length in blood and mortality in people aged 60 years or older. Lancet 361:393–395.</w:t>
+      </w:r>
+    </w:p>
+    <w:p>
+      <w:pPr>
+        <w:pStyle w:val="Bibliography"/>
+      </w:pPr>
+      <w:r>
+        <w:t xml:space="preserve">Charnov, E. L., R. L.</w:t>
+      </w:r>
+      <w:r>
+        <w:t xml:space="preserve"> </w:t>
+      </w:r>
+      <w:r>
+        <w:t xml:space="preserve">Los-den Hartogh</w:t>
+      </w:r>
+      <w:r>
+        <w:t xml:space="preserve">, W. T. Jones, and J. van den Assem. 1981. Sex ratio evolution in a variable environment. Nature 289:27–33.</w:t>
+      </w:r>
+    </w:p>
+    <w:p>
+      <w:pPr>
+        <w:pStyle w:val="Bibliography"/>
+      </w:pPr>
+      <w:r>
+        <w:t xml:space="preserve">Clutton-Brock, T. H., S. D. Albon, and F. E. Guinness. 1984. Maternal dominance, breeding success and birth sex ratios in red deer. Nature 308:358–360.</w:t>
+      </w:r>
+    </w:p>
+    <w:p>
+      <w:pPr>
+        <w:pStyle w:val="Bibliography"/>
+      </w:pPr>
+      <w:r>
         <w:t xml:space="preserve">Crommenacker, J. van de, J. Komdeur, and D. S. Richardson. 2011. Assessing the cost of helping: the roles of body condition and oxidative balance in the Seychelles warbler (Acrocephalus sechellensis).</w:t>
       </w:r>
     </w:p>
@@ -750,7 +943,31 @@
         <w:pStyle w:val="Bibliography"/>
       </w:pPr>
       <w:r>
-        <w:t xml:space="preserve">Frank, S. 1998. Foundations of social evolution.</w:t>
+        <w:t xml:space="preserve">Ellegren, H., L. Gustafsson, and B. C. Sheldon. 1996. Sex ratio adjustment in relation to paternal attractiveness in a wild bird population. Proceedings of the National Academy of Sciences of the United States of America 93:11723–11728.</w:t>
+      </w:r>
+    </w:p>
+    <w:p>
+      <w:pPr>
+        <w:pStyle w:val="Bibliography"/>
+      </w:pPr>
+      <w:r>
+        <w:t xml:space="preserve">Epel, E. S., E. H. Blackburn, J. Lin, F. S. Dhabhar, N. E. Adler, J. D. Morrow, and R. M. Cawthon. 2004. Accelerated telomere shortening in response to life stress. Proceedings of the National Academy of Sciences of the United States of America 101:17312–17315.</w:t>
+      </w:r>
+    </w:p>
+    <w:p>
+      <w:pPr>
+        <w:pStyle w:val="Bibliography"/>
+      </w:pPr>
+      <w:r>
+        <w:t xml:space="preserve">Fisher, R. A. 1930. The Genetical Thoery of Natural Selection. Oxford University Press.</w:t>
+      </w:r>
+    </w:p>
+    <w:p>
+      <w:pPr>
+        <w:pStyle w:val="Bibliography"/>
+      </w:pPr>
+      <w:r>
+        <w:t xml:space="preserve">Frank, S. 1998. Foundations of social evolution. Princeton University Press.</w:t>
       </w:r>
     </w:p>
     <w:p>
@@ -766,6 +983,28 @@
         <w:pStyle w:val="Bibliography"/>
       </w:pPr>
       <w:r>
+        <w:t xml:space="preserve">Heidinger, B. J., J. D. Blount, W. Boner, K. Griffiths, N. B. Metcalfe, and P. Monaghan. 2012. Telomere length in early life predicts lifespan. Proceedings of the National Academy of Sciences of the United States of America 109:1743–8.</w:t>
+      </w:r>
+    </w:p>
+    <w:p>
+      <w:pPr>
+        <w:pStyle w:val="Bibliography"/>
+      </w:pPr>
+      <w:r>
+        <w:t xml:space="preserve">Hewison, J. M., J. M. Gaillard, P. Kjellander, C. To</w:t>
+      </w:r>
+      <w:r>
+        <w:t xml:space="preserve">ï</w:t>
+      </w:r>
+      <w:r>
+        <w:t xml:space="preserve">go, O. Liberg, and D. Delorme. 2005. Big mothers invest more in daughters - Reversed sex allocation in a weakly polygynous mammal. Ecology Letters 8:430–437.</w:t>
+      </w:r>
+    </w:p>
+    <w:p>
+      <w:pPr>
+        <w:pStyle w:val="Bibliography"/>
+      </w:pPr>
+      <w:r>
         <w:t xml:space="preserve">Komdeur, J. 1991. Cooperative breeding in the Seychelles warbler. PhD Thesis, Cambridge University.</w:t>
       </w:r>
     </w:p>
@@ -774,6 +1013,14 @@
         <w:pStyle w:val="Bibliography"/>
       </w:pPr>
       <w:r>
+        <w:t xml:space="preserve">Komdeur, J. 1996. Facultative Sex Ratio Bias in the Offspring of Seychelles Warblers.</w:t>
+      </w:r>
+    </w:p>
+    <w:p>
+      <w:pPr>
+        <w:pStyle w:val="Bibliography"/>
+      </w:pPr>
+      <w:r>
         <w:t xml:space="preserve">Komdeur, J. 1992. Importance of habitat saturation and territory quality for evolution of cooperative breeding in the Seychelles warbler. Nature 358:493–495.</w:t>
       </w:r>
     </w:p>
@@ -782,6 +1029,22 @@
         <w:pStyle w:val="Bibliography"/>
       </w:pPr>
       <w:r>
+        <w:t xml:space="preserve">Komdeur, J. 1998. Long-term fitness benefits of egg sex modification by the Seychelles warbler. Ecology Letters 1:56–62.</w:t>
+      </w:r>
+    </w:p>
+    <w:p>
+      <w:pPr>
+        <w:pStyle w:val="Bibliography"/>
+      </w:pPr>
+      <w:r>
+        <w:t xml:space="preserve">Komdeur, J., and I. Pen. 2002. Adaptive sex allocation in birds: the complexities of linking theory and practice. Philosophical transactions of the Royal Society of London. Series B, Biological sciences 357:373–380.</w:t>
+      </w:r>
+    </w:p>
+    <w:p>
+      <w:pPr>
+        <w:pStyle w:val="Bibliography"/>
+      </w:pPr>
+      <w:r>
         <w:t xml:space="preserve">Komdeur, J., S. Daan, J. Tinbergen, and C. Mateman. 1997. Extreme adaptive modification in sex ratio of the Seychelles warbler’s eggs. Nature 385:522–525.</w:t>
       </w:r>
     </w:p>
@@ -798,6 +1061,54 @@
         <w:pStyle w:val="Bibliography"/>
       </w:pPr>
       <w:r>
+        <w:t xml:space="preserve">Leimar, O. 1996. Life-history analysis of the Trivers and Willard sex-ratio problem. Behavioral Ecology 7:316–325.</w:t>
+      </w:r>
+    </w:p>
+    <w:p>
+      <w:pPr>
+        <w:pStyle w:val="Bibliography"/>
+      </w:pPr>
+      <w:r>
+        <w:t xml:space="preserve">MacLeod, K. J., and T. H. Clutton-Brock. 2013. No evidence for adaptive sex ratio variation in the cooperatively breeding meerkat, Suricata suricatta. Animal Behaviour 85:645–653.</w:t>
+      </w:r>
+    </w:p>
+    <w:p>
+      <w:pPr>
+        <w:pStyle w:val="Bibliography"/>
+      </w:pPr>
+      <w:r>
+        <w:t xml:space="preserve">Monaghan, P., and M. F. Haussmann. 2006. Do telomere dynamics link lifestyle and lifespan? Trends in Ecology and Evolution 21:47–53.</w:t>
+      </w:r>
+    </w:p>
+    <w:p>
+      <w:pPr>
+        <w:pStyle w:val="Bibliography"/>
+      </w:pPr>
+      <w:r>
+        <w:t xml:space="preserve">Nager, R., and P. Monaghan. 1999. Experimental demonstration that offspring sex ratio varies with maternal condition. Proceedings of the ….</w:t>
+      </w:r>
+    </w:p>
+    <w:p>
+      <w:pPr>
+        <w:pStyle w:val="Bibliography"/>
+      </w:pPr>
+      <w:r>
+        <w:t xml:space="preserve">Postma, E., F. Heinrich, U. Koller, R. J. Sardell, J. M. Reid, P. Arcese, and L. F. Keller. 2011. Disentangling the effect of genes, the environment and chance on sex ratio variation in a wild bird population. Proceedings. Biological sciences / The Royal Society 278:2996–3002.</w:t>
+      </w:r>
+    </w:p>
+    <w:p>
+      <w:pPr>
+        <w:pStyle w:val="Bibliography"/>
+      </w:pPr>
+      <w:r>
+        <w:t xml:space="preserve">Pryke, S. R., and S. C. Griffith. 2009. Genetic incompatibility drives sex allocation and maternal investment in a polymorphic finch. Science 323:1605–1607.</w:t>
+      </w:r>
+    </w:p>
+    <w:p>
+      <w:pPr>
+        <w:pStyle w:val="Bibliography"/>
+      </w:pPr>
+      <w:r>
         <w:t xml:space="preserve">R Development Core Team. 2011. R: A Language and Environment for Statistical Computing. R Foundation for Statistical Computing; R Foundation for Statistical Computing.</w:t>
       </w:r>
     </w:p>
@@ -806,6 +1117,14 @@
         <w:pStyle w:val="Bibliography"/>
       </w:pPr>
       <w:r>
+        <w:t xml:space="preserve">Richardson, D. S., T. Burke, and J. Komdeur. 2002. Direct benefits and the evolution of female-biased cooperative breeding in Seychelles warblers. Evolution 56:2313–2321.</w:t>
+      </w:r>
+    </w:p>
+    <w:p>
+      <w:pPr>
+        <w:pStyle w:val="Bibliography"/>
+      </w:pPr>
+      <w:r>
         <w:t xml:space="preserve">Richardson, D. S., T. Burke, and J. Komdeur. 2003. Sex-specific associative learning cues and inclusive fitness benefits in the Seychelles warbler. Journal of Evolutionary Biology 16:854–861.</w:t>
       </w:r>
     </w:p>
@@ -814,6 +1133,28 @@
         <w:pStyle w:val="Bibliography"/>
       </w:pPr>
       <w:r>
+        <w:t xml:space="preserve">Schindler, S., J.-M. Gaillard, A. Gr</w:t>
+      </w:r>
+      <w:r>
+        <w:t xml:space="preserve">ü</w:t>
+      </w:r>
+      <w:r>
+        <w:t xml:space="preserve">ning, P. Neuhaus, L. W. Traill, S. Tuljapurkar, and T. Coulson. 2015. Sex-specific demography and generalization of the Trivers-Willard theory. Nature 526:249–252. Nature Publishing Group, a division of Macmillan Publishers Limited. All Rights Reserved.</w:t>
+      </w:r>
+    </w:p>
+    <w:p>
+      <w:pPr>
+        <w:pStyle w:val="Bibliography"/>
+      </w:pPr>
+      <w:r>
+        <w:t xml:space="preserve">Sheldon, B. C., and S. A. West. 2004. Maternal dominance, maternal condition, and offspring sex ratio in ungulate mammals. The American Naturalist 163:40–54.</w:t>
+      </w:r>
+    </w:p>
+    <w:p>
+      <w:pPr>
+        <w:pStyle w:val="Bibliography"/>
+      </w:pPr>
+      <w:r>
         <w:t xml:space="preserve">Spurgin, L. G., D. J. Wright, M. van der Velde, N. J. Collar, J. Komdeur, T. Burke, and D. S. Richardson. 2014. Museum DNA reveals the demographic history of the endangered Seychelles warbler. Evolutionary Applications 7:1134–1143.</w:t>
       </w:r>
     </w:p>
@@ -823,6 +1164,33 @@
       </w:pPr>
       <w:r>
         <w:t xml:space="preserve">Trivers, R., and D. Willard. 1973. Natural selection of parental ability to vary the sex ratio of offspring. Science 179:90–92.</w:t>
+      </w:r>
+    </w:p>
+    <w:p>
+      <w:pPr>
+        <w:pStyle w:val="Bibliography"/>
+      </w:pPr>
+      <w:r>
+        <w:t xml:space="preserve">Von Zglinicki</w:t>
+      </w:r>
+      <w:r>
+        <w:t xml:space="preserve">, T. 2002. Oxidative stress shortens telomeres. Trends in Biochemical Sciences 27:339–344.</w:t>
+      </w:r>
+    </w:p>
+    <w:p>
+      <w:pPr>
+        <w:pStyle w:val="Bibliography"/>
+      </w:pPr>
+      <w:r>
+        <w:t xml:space="preserve">West, S. 2009. Sex Allocation. Princeton University Press 482.</w:t>
+      </w:r>
+    </w:p>
+    <w:p>
+      <w:pPr>
+        <w:pStyle w:val="Bibliography"/>
+      </w:pPr>
+      <w:r>
+        <w:t xml:space="preserve">Whittingham, L. a, and P. O. Dunn. 2000. Offspring sex ratios in tree swallows: females in better condition produce more sons. Molecular Ecology 9:1123–9.</w:t>
       </w:r>
     </w:p>
     <w:sectPr>
@@ -1081,7 +1449,7 @@
     </w:lvl>
   </w:abstractNum>
   <w:abstractNum w:abstractNumId="990">
-    <w:nsid w:val="cbc79c54"/>
+    <w:nsid w:val="a384aab6"/>
     <w:multiLevelType w:val="multilevel"/>
     <w:lvl w:ilvl="0">
       <w:numFmt w:val="bullet"/>
@@ -1162,7 +1530,7 @@
     </w:lvl>
   </w:abstractNum>
   <w:abstractNum w:abstractNumId="99411">
-    <w:nsid w:val="2ec39a6d"/>
+    <w:nsid w:val="1a0e23d9"/>
     <w:multiLevelType w:val="multilevel"/>
     <w:lvl w:ilvl="0">
       <w:start w:val="1"/>

</xml_diff>